<commit_message>
Primera entrega, practica obligatoria individual
Correciones a la consigna 2 ort-red
</commit_message>
<xml_diff>
--- a/Primera Entrega/Clase 6- Cierre Git y Github/Alumnos/Git_y_Github_Munoz_Alan/Practica obligatoria individual 1.2 Mochila Viajero.docx
+++ b/Primera Entrega/Clase 6- Cierre Git y Github/Alumnos/Git_y_Github_Munoz_Alan/Practica obligatoria individual 1.2 Mochila Viajero.docx
@@ -268,27 +268,7 @@
           <w:szCs w:val="28"/>
         </w:rPr>
         <w:lastRenderedPageBreak/>
-        <w:t>C</w:t>
-      </w:r>
-      <w:r>
-        <w:rPr>
-          <w:rFonts w:ascii="Arial" w:hAnsi="Arial" w:cs="Arial"/>
-          <w:b/>
-          <w:bCs/>
-          <w:sz w:val="28"/>
-          <w:szCs w:val="28"/>
-        </w:rPr>
-        <w:t>heatsheet</w:t>
-      </w:r>
-      <w:r>
-        <w:rPr>
-          <w:rFonts w:ascii="Arial" w:hAnsi="Arial" w:cs="Arial"/>
-          <w:b/>
-          <w:bCs/>
-          <w:sz w:val="28"/>
-          <w:szCs w:val="28"/>
-        </w:rPr>
-        <w:t xml:space="preserve"> Git</w:t>
+        <w:t>Cheatsheet Git</w:t>
       </w:r>
     </w:p>
     <w:tbl>
@@ -462,7 +442,39 @@
                 <w:sz w:val="28"/>
                 <w:szCs w:val="28"/>
               </w:rPr>
-              <w:t>Clona un repositorio almacenado en algún sistema de almacenamiento en la nube.</w:t>
+              <w:t>Clona un repositorio almacenado en algún sistema</w:t>
+            </w:r>
+            <w:r>
+              <w:rPr>
+                <w:rFonts w:ascii="Arial" w:hAnsi="Arial" w:cs="Arial"/>
+                <w:sz w:val="28"/>
+                <w:szCs w:val="28"/>
+              </w:rPr>
+              <w:t xml:space="preserve"> de control de versiones</w:t>
+            </w:r>
+            <w:r>
+              <w:rPr>
+                <w:rFonts w:ascii="Arial" w:hAnsi="Arial" w:cs="Arial"/>
+                <w:sz w:val="28"/>
+                <w:szCs w:val="28"/>
+              </w:rPr>
+              <w:t xml:space="preserve"> </w:t>
+            </w:r>
+            <w:r>
+              <w:rPr>
+                <w:rFonts w:ascii="Arial" w:hAnsi="Arial" w:cs="Arial"/>
+                <w:sz w:val="28"/>
+                <w:szCs w:val="28"/>
+              </w:rPr>
+              <w:t>dispuesto</w:t>
+            </w:r>
+            <w:r>
+              <w:rPr>
+                <w:rFonts w:ascii="Arial" w:hAnsi="Arial" w:cs="Arial"/>
+                <w:sz w:val="28"/>
+                <w:szCs w:val="28"/>
+              </w:rPr>
+              <w:t xml:space="preserve"> en la nube.</w:t>
             </w:r>
           </w:p>
         </w:tc>
@@ -519,7 +531,23 @@
                 <w:sz w:val="28"/>
                 <w:szCs w:val="28"/>
               </w:rPr>
-              <w:t>git cofig user.name “nombre de usuario”</w:t>
+              <w:t>git co</w:t>
+            </w:r>
+            <w:r>
+              <w:rPr>
+                <w:rFonts w:ascii="Arial" w:hAnsi="Arial" w:cs="Arial"/>
+                <w:sz w:val="28"/>
+                <w:szCs w:val="28"/>
+              </w:rPr>
+              <w:t>n</w:t>
+            </w:r>
+            <w:r>
+              <w:rPr>
+                <w:rFonts w:ascii="Arial" w:hAnsi="Arial" w:cs="Arial"/>
+                <w:sz w:val="28"/>
+                <w:szCs w:val="28"/>
+              </w:rPr>
+              <w:t>fig user.name “nombre de usuario”</w:t>
             </w:r>
           </w:p>
         </w:tc>
@@ -550,6 +578,22 @@
                 <w:sz w:val="28"/>
                 <w:szCs w:val="28"/>
               </w:rPr>
+              <w:t xml:space="preserve"> vinculado a git</w:t>
+            </w:r>
+            <w:r>
+              <w:rPr>
+                <w:rFonts w:ascii="Arial" w:hAnsi="Arial" w:cs="Arial"/>
+                <w:sz w:val="28"/>
+                <w:szCs w:val="28"/>
+              </w:rPr>
+              <w:t>.</w:t>
+            </w:r>
+            <w:r>
+              <w:rPr>
+                <w:rFonts w:ascii="Arial" w:hAnsi="Arial" w:cs="Arial"/>
+                <w:sz w:val="28"/>
+                <w:szCs w:val="28"/>
+              </w:rPr>
               <w:t xml:space="preserve"> </w:t>
             </w:r>
             <w:r>
@@ -558,47 +602,71 @@
                 <w:sz w:val="28"/>
                 <w:szCs w:val="28"/>
               </w:rPr>
-              <w:t>vinculado a git</w:t>
-            </w:r>
-            <w:r>
-              <w:rPr>
-                <w:rFonts w:ascii="Arial" w:hAnsi="Arial" w:cs="Arial"/>
-                <w:sz w:val="28"/>
-                <w:szCs w:val="28"/>
-              </w:rPr>
-              <w:t>, se utiliza para identificar quién crea, modifica, elimina</w:t>
-            </w:r>
-            <w:r>
-              <w:rPr>
-                <w:rFonts w:ascii="Arial" w:hAnsi="Arial" w:cs="Arial"/>
-                <w:sz w:val="28"/>
-                <w:szCs w:val="28"/>
-              </w:rPr>
-              <w:t xml:space="preserve"> elementos del repositorio, así como la vinculación a la nube de estos. </w:t>
-            </w:r>
-            <w:r>
-              <w:rPr>
-                <w:rFonts w:ascii="Arial" w:hAnsi="Arial" w:cs="Arial"/>
-                <w:sz w:val="28"/>
-                <w:szCs w:val="28"/>
-              </w:rPr>
-              <w:t xml:space="preserve">Para trabajar en la nube procure coincidir con los datos </w:t>
-            </w:r>
-            <w:r>
-              <w:rPr>
-                <w:rFonts w:ascii="Arial" w:hAnsi="Arial" w:cs="Arial"/>
-                <w:sz w:val="28"/>
-                <w:szCs w:val="28"/>
-              </w:rPr>
-              <w:t>utilizados</w:t>
-            </w:r>
-            <w:r>
-              <w:rPr>
-                <w:rFonts w:ascii="Arial" w:hAnsi="Arial" w:cs="Arial"/>
-                <w:sz w:val="28"/>
-                <w:szCs w:val="28"/>
-              </w:rPr>
-              <w:t xml:space="preserve"> en dicha cuenta.</w:t>
+              <w:t>S</w:t>
+            </w:r>
+            <w:r>
+              <w:rPr>
+                <w:rFonts w:ascii="Arial" w:hAnsi="Arial" w:cs="Arial"/>
+                <w:sz w:val="28"/>
+                <w:szCs w:val="28"/>
+              </w:rPr>
+              <w:t>e utiliza para identificar quién crea, modifica, elimina</w:t>
+            </w:r>
+            <w:r>
+              <w:rPr>
+                <w:rFonts w:ascii="Arial" w:hAnsi="Arial" w:cs="Arial"/>
+                <w:sz w:val="28"/>
+                <w:szCs w:val="28"/>
+              </w:rPr>
+              <w:t xml:space="preserve"> elementos del repositorio, así como la vinculación a la nube de estos. Para trabajar en la nube procure coincidir con los datos</w:t>
+            </w:r>
+            <w:r>
+              <w:rPr>
+                <w:rFonts w:ascii="Arial" w:hAnsi="Arial" w:cs="Arial"/>
+                <w:sz w:val="28"/>
+                <w:szCs w:val="28"/>
+              </w:rPr>
+              <w:t xml:space="preserve"> de la cuenta</w:t>
+            </w:r>
+            <w:r>
+              <w:rPr>
+                <w:rFonts w:ascii="Arial" w:hAnsi="Arial" w:cs="Arial"/>
+                <w:sz w:val="28"/>
+                <w:szCs w:val="28"/>
+              </w:rPr>
+              <w:t xml:space="preserve"> utilizad</w:t>
+            </w:r>
+            <w:r>
+              <w:rPr>
+                <w:rFonts w:ascii="Arial" w:hAnsi="Arial" w:cs="Arial"/>
+                <w:sz w:val="28"/>
+                <w:szCs w:val="28"/>
+              </w:rPr>
+              <w:t>a</w:t>
+            </w:r>
+            <w:r>
+              <w:rPr>
+                <w:rFonts w:ascii="Arial" w:hAnsi="Arial" w:cs="Arial"/>
+                <w:sz w:val="28"/>
+                <w:szCs w:val="28"/>
+              </w:rPr>
+              <w:t xml:space="preserve"> en dich</w:t>
+            </w:r>
+            <w:r>
+              <w:rPr>
+                <w:rFonts w:ascii="Arial" w:hAnsi="Arial" w:cs="Arial"/>
+                <w:sz w:val="28"/>
+                <w:szCs w:val="28"/>
+              </w:rPr>
+              <w:t>os servicio</w:t>
+            </w:r>
+            <w:r>
+              <w:rPr>
+                <w:rFonts w:ascii="Arial" w:hAnsi="Arial" w:cs="Arial"/>
+                <w:sz w:val="28"/>
+                <w:szCs w:val="28"/>
+              </w:rPr>
+              <w:t>.</w:t>
             </w:r>
           </w:p>
         </w:tc>
@@ -623,118 +691,54 @@
                 <w:sz w:val="28"/>
                 <w:szCs w:val="28"/>
               </w:rPr>
-              <w:t>git cofig user.</w:t>
-            </w:r>
-            <w:r>
-              <w:rPr>
-                <w:rFonts w:ascii="Arial" w:hAnsi="Arial" w:cs="Arial"/>
-                <w:sz w:val="28"/>
-                <w:szCs w:val="28"/>
-              </w:rPr>
-              <w:t>mail</w:t>
-            </w:r>
-            <w:r>
-              <w:rPr>
-                <w:rFonts w:ascii="Arial" w:hAnsi="Arial" w:cs="Arial"/>
-                <w:sz w:val="28"/>
-                <w:szCs w:val="28"/>
-              </w:rPr>
-              <w:t xml:space="preserve"> “</w:t>
-            </w:r>
-            <w:r>
-              <w:rPr>
-                <w:rFonts w:ascii="Arial" w:hAnsi="Arial" w:cs="Arial"/>
-                <w:sz w:val="28"/>
-                <w:szCs w:val="28"/>
-              </w:rPr>
-              <w:t>email del usuario</w:t>
-            </w:r>
-            <w:r>
-              <w:rPr>
-                <w:rFonts w:ascii="Arial" w:hAnsi="Arial" w:cs="Arial"/>
-                <w:sz w:val="28"/>
-                <w:szCs w:val="28"/>
-              </w:rPr>
-              <w:t>”</w:t>
-            </w:r>
-          </w:p>
-        </w:tc>
-        <w:tc>
-          <w:tcPr>
-            <w:tcW w:w="4414" w:type="dxa"/>
-          </w:tcPr>
-          <w:p>
-            <w:pPr>
-              <w:jc w:val="both"/>
-              <w:rPr>
-                <w:rFonts w:ascii="Arial" w:hAnsi="Arial" w:cs="Arial"/>
-                <w:sz w:val="28"/>
-                <w:szCs w:val="28"/>
-              </w:rPr>
-            </w:pPr>
-            <w:r>
-              <w:rPr>
-                <w:rFonts w:ascii="Arial" w:hAnsi="Arial" w:cs="Arial"/>
-                <w:sz w:val="28"/>
-                <w:szCs w:val="28"/>
-              </w:rPr>
-              <w:t xml:space="preserve">Configura el </w:t>
-            </w:r>
-            <w:r>
-              <w:rPr>
-                <w:rFonts w:ascii="Arial" w:hAnsi="Arial" w:cs="Arial"/>
-                <w:sz w:val="28"/>
-                <w:szCs w:val="28"/>
-              </w:rPr>
-              <w:t>email</w:t>
-            </w:r>
-            <w:r>
-              <w:rPr>
-                <w:rFonts w:ascii="Arial" w:hAnsi="Arial" w:cs="Arial"/>
-                <w:sz w:val="28"/>
-                <w:szCs w:val="28"/>
-              </w:rPr>
-              <w:t xml:space="preserve"> de usuario para el desarrollo del proyecto en particular</w:t>
-            </w:r>
-            <w:r>
-              <w:rPr>
-                <w:rFonts w:ascii="Arial" w:hAnsi="Arial" w:cs="Arial"/>
-                <w:sz w:val="28"/>
-                <w:szCs w:val="28"/>
-              </w:rPr>
-              <w:t xml:space="preserve"> y vinculado a git</w:t>
-            </w:r>
-            <w:r>
-              <w:rPr>
-                <w:rFonts w:ascii="Arial" w:hAnsi="Arial" w:cs="Arial"/>
-                <w:sz w:val="28"/>
-                <w:szCs w:val="28"/>
-              </w:rPr>
-              <w:t xml:space="preserve">, se utiliza para identificar quién crea, modifica, elimina elementos del repositorio, así como la vinculación a la nube de </w:t>
-            </w:r>
-            <w:r>
-              <w:rPr>
-                <w:rFonts w:ascii="Arial" w:hAnsi="Arial" w:cs="Arial"/>
-                <w:sz w:val="28"/>
-                <w:szCs w:val="28"/>
-              </w:rPr>
-              <w:t>estos</w:t>
-            </w:r>
-            <w:r>
-              <w:rPr>
-                <w:rFonts w:ascii="Arial" w:hAnsi="Arial" w:cs="Arial"/>
-                <w:sz w:val="28"/>
-                <w:szCs w:val="28"/>
-              </w:rPr>
-              <w:t>.</w:t>
-            </w:r>
-            <w:r>
-              <w:rPr>
-                <w:rFonts w:ascii="Arial" w:hAnsi="Arial" w:cs="Arial"/>
-                <w:sz w:val="28"/>
-                <w:szCs w:val="28"/>
-              </w:rPr>
-              <w:t xml:space="preserve"> Para trabajar en la nube procure coincidir con los datos utilizados en dicha cuenta.</w:t>
+              <w:t>git co</w:t>
+            </w:r>
+            <w:r>
+              <w:rPr>
+                <w:rFonts w:ascii="Arial" w:hAnsi="Arial" w:cs="Arial"/>
+                <w:sz w:val="28"/>
+                <w:szCs w:val="28"/>
+              </w:rPr>
+              <w:t>n</w:t>
+            </w:r>
+            <w:r>
+              <w:rPr>
+                <w:rFonts w:ascii="Arial" w:hAnsi="Arial" w:cs="Arial"/>
+                <w:sz w:val="28"/>
+                <w:szCs w:val="28"/>
+              </w:rPr>
+              <w:t>fig user.mail “email del usuario”</w:t>
+            </w:r>
+          </w:p>
+        </w:tc>
+        <w:tc>
+          <w:tcPr>
+            <w:tcW w:w="4414" w:type="dxa"/>
+          </w:tcPr>
+          <w:p>
+            <w:pPr>
+              <w:jc w:val="both"/>
+              <w:rPr>
+                <w:rFonts w:ascii="Arial" w:hAnsi="Arial" w:cs="Arial"/>
+                <w:sz w:val="28"/>
+                <w:szCs w:val="28"/>
+              </w:rPr>
+            </w:pPr>
+            <w:r>
+              <w:rPr>
+                <w:rFonts w:ascii="Arial" w:hAnsi="Arial" w:cs="Arial"/>
+                <w:sz w:val="28"/>
+                <w:szCs w:val="28"/>
+              </w:rPr>
+              <w:t xml:space="preserve">Configura el email de usuario para el desarrollo del proyecto en particular y vinculado a git, se utiliza para identificar quién crea, modifica, elimina elementos del repositorio, así como la vinculación a la nube de estos. Para trabajar en la nube procure coincidir </w:t>
+            </w:r>
+            <w:r>
+              <w:rPr>
+                <w:rFonts w:ascii="Arial" w:hAnsi="Arial" w:cs="Arial"/>
+                <w:sz w:val="28"/>
+                <w:szCs w:val="28"/>
+              </w:rPr>
+              <w:t>con los datos de la cuenta utilizada en dichos servicio.</w:t>
             </w:r>
           </w:p>
         </w:tc>
@@ -759,110 +763,63 @@
                 <w:sz w:val="28"/>
                 <w:szCs w:val="28"/>
               </w:rPr>
-              <w:t>git cofig</w:t>
-            </w:r>
-            <w:r>
-              <w:rPr>
-                <w:rFonts w:ascii="Arial" w:hAnsi="Arial" w:cs="Arial"/>
-                <w:sz w:val="28"/>
-                <w:szCs w:val="28"/>
-              </w:rPr>
-              <w:t xml:space="preserve"> --global</w:t>
-            </w:r>
-            <w:r>
-              <w:rPr>
-                <w:rFonts w:ascii="Arial" w:hAnsi="Arial" w:cs="Arial"/>
-                <w:sz w:val="28"/>
-                <w:szCs w:val="28"/>
-              </w:rPr>
-              <w:t xml:space="preserve"> user.name “nombre de usuario”</w:t>
-            </w:r>
-          </w:p>
-        </w:tc>
-        <w:tc>
-          <w:tcPr>
-            <w:tcW w:w="4414" w:type="dxa"/>
-          </w:tcPr>
-          <w:p>
-            <w:pPr>
-              <w:jc w:val="both"/>
-              <w:rPr>
-                <w:rFonts w:ascii="Arial" w:hAnsi="Arial" w:cs="Arial"/>
-                <w:sz w:val="28"/>
-                <w:szCs w:val="28"/>
-              </w:rPr>
-            </w:pPr>
-            <w:r>
-              <w:rPr>
-                <w:rFonts w:ascii="Arial" w:hAnsi="Arial" w:cs="Arial"/>
-                <w:sz w:val="28"/>
-                <w:szCs w:val="28"/>
-              </w:rPr>
-              <w:t xml:space="preserve">Configura el nombre de usuario para el desarrollo </w:t>
-            </w:r>
-            <w:r>
-              <w:rPr>
-                <w:rFonts w:ascii="Arial" w:hAnsi="Arial" w:cs="Arial"/>
-                <w:sz w:val="28"/>
-                <w:szCs w:val="28"/>
-              </w:rPr>
-              <w:t>de todos los proyectos creados en la computadoras y vinculados Git</w:t>
-            </w:r>
-            <w:r>
-              <w:rPr>
-                <w:rFonts w:ascii="Arial" w:hAnsi="Arial" w:cs="Arial"/>
-                <w:sz w:val="28"/>
-                <w:szCs w:val="28"/>
-              </w:rPr>
-              <w:t xml:space="preserve">, se utiliza para identificar quién crea, modifica, elimina elementos del repositorio, así como la vinculación a la nube de </w:t>
-            </w:r>
-            <w:r>
-              <w:rPr>
-                <w:rFonts w:ascii="Arial" w:hAnsi="Arial" w:cs="Arial"/>
-                <w:sz w:val="28"/>
-                <w:szCs w:val="28"/>
-              </w:rPr>
-              <w:t>estos</w:t>
-            </w:r>
-            <w:r>
-              <w:rPr>
-                <w:rFonts w:ascii="Arial" w:hAnsi="Arial" w:cs="Arial"/>
-                <w:sz w:val="28"/>
-                <w:szCs w:val="28"/>
-              </w:rPr>
-              <w:t>.</w:t>
-            </w:r>
-            <w:r>
-              <w:rPr>
-                <w:rFonts w:ascii="Arial" w:hAnsi="Arial" w:cs="Arial"/>
-                <w:sz w:val="28"/>
-                <w:szCs w:val="28"/>
-              </w:rPr>
-              <w:t xml:space="preserve"> </w:t>
-            </w:r>
-            <w:r>
-              <w:rPr>
-                <w:rFonts w:ascii="Arial" w:hAnsi="Arial" w:cs="Arial"/>
-                <w:sz w:val="28"/>
-                <w:szCs w:val="28"/>
-              </w:rPr>
-              <w:t xml:space="preserve">Para trabajar en la nube procure coincidir con los datos </w:t>
-            </w:r>
-            <w:r>
-              <w:rPr>
-                <w:rFonts w:ascii="Arial" w:hAnsi="Arial" w:cs="Arial"/>
-                <w:sz w:val="28"/>
-                <w:szCs w:val="28"/>
-              </w:rPr>
-              <w:t>utilizados</w:t>
-            </w:r>
-            <w:r>
-              <w:rPr>
-                <w:rFonts w:ascii="Arial" w:hAnsi="Arial" w:cs="Arial"/>
-                <w:sz w:val="28"/>
-                <w:szCs w:val="28"/>
-              </w:rPr>
-              <w:t xml:space="preserve"> en dicha cuenta.</w:t>
+              <w:t>git co</w:t>
+            </w:r>
+            <w:r>
+              <w:rPr>
+                <w:rFonts w:ascii="Arial" w:hAnsi="Arial" w:cs="Arial"/>
+                <w:sz w:val="28"/>
+                <w:szCs w:val="28"/>
+              </w:rPr>
+              <w:t>n</w:t>
+            </w:r>
+            <w:r>
+              <w:rPr>
+                <w:rFonts w:ascii="Arial" w:hAnsi="Arial" w:cs="Arial"/>
+                <w:sz w:val="28"/>
+                <w:szCs w:val="28"/>
+              </w:rPr>
+              <w:t>fig --global user.name “nombre de usuario”</w:t>
+            </w:r>
+          </w:p>
+        </w:tc>
+        <w:tc>
+          <w:tcPr>
+            <w:tcW w:w="4414" w:type="dxa"/>
+          </w:tcPr>
+          <w:p>
+            <w:pPr>
+              <w:jc w:val="both"/>
+              <w:rPr>
+                <w:rFonts w:ascii="Arial" w:hAnsi="Arial" w:cs="Arial"/>
+                <w:sz w:val="28"/>
+                <w:szCs w:val="28"/>
+              </w:rPr>
+            </w:pPr>
+            <w:r>
+              <w:rPr>
+                <w:rFonts w:ascii="Arial" w:hAnsi="Arial" w:cs="Arial"/>
+                <w:sz w:val="28"/>
+                <w:szCs w:val="28"/>
+              </w:rPr>
+              <w:t xml:space="preserve">Configura el nombre de usuario para el desarrollo de todos los proyectos creados en la computadoras y vinculados Git, se utiliza para identificar quién crea, modifica, elimina elementos del repositorio, así como la vinculación a la nube de estos. Para trabajar en la nube procure </w:t>
+            </w:r>
+            <w:r>
+              <w:rPr>
+                <w:rFonts w:ascii="Arial" w:hAnsi="Arial" w:cs="Arial"/>
+                <w:sz w:val="28"/>
+                <w:szCs w:val="28"/>
+              </w:rPr>
+              <w:lastRenderedPageBreak/>
+              <w:t xml:space="preserve">coincidir </w:t>
+            </w:r>
+            <w:r>
+              <w:rPr>
+                <w:rFonts w:ascii="Arial" w:hAnsi="Arial" w:cs="Arial"/>
+                <w:sz w:val="28"/>
+                <w:szCs w:val="28"/>
+              </w:rPr>
+              <w:t>con los datos de la cuenta utilizada en dichos servicio.</w:t>
             </w:r>
           </w:p>
         </w:tc>
@@ -888,110 +845,54 @@
                 <w:szCs w:val="28"/>
               </w:rPr>
               <w:lastRenderedPageBreak/>
-              <w:t xml:space="preserve">git cofig </w:t>
-            </w:r>
-            <w:r>
-              <w:rPr>
-                <w:rFonts w:ascii="Arial" w:hAnsi="Arial" w:cs="Arial"/>
-                <w:sz w:val="28"/>
-                <w:szCs w:val="28"/>
-              </w:rPr>
-              <w:t xml:space="preserve">–global </w:t>
-            </w:r>
-            <w:r>
-              <w:rPr>
-                <w:rFonts w:ascii="Arial" w:hAnsi="Arial" w:cs="Arial"/>
-                <w:sz w:val="28"/>
-                <w:szCs w:val="28"/>
-              </w:rPr>
-              <w:t>user.mail “email del usuario”</w:t>
-            </w:r>
-          </w:p>
-        </w:tc>
-        <w:tc>
-          <w:tcPr>
-            <w:tcW w:w="4414" w:type="dxa"/>
-          </w:tcPr>
-          <w:p>
-            <w:pPr>
-              <w:jc w:val="both"/>
-              <w:rPr>
-                <w:rFonts w:ascii="Arial" w:hAnsi="Arial" w:cs="Arial"/>
-                <w:sz w:val="28"/>
-                <w:szCs w:val="28"/>
-              </w:rPr>
-            </w:pPr>
-            <w:r>
-              <w:rPr>
-                <w:rFonts w:ascii="Arial" w:hAnsi="Arial" w:cs="Arial"/>
-                <w:sz w:val="28"/>
-                <w:szCs w:val="28"/>
-              </w:rPr>
-              <w:t xml:space="preserve">Configura el </w:t>
-            </w:r>
-            <w:r>
-              <w:rPr>
-                <w:rFonts w:ascii="Arial" w:hAnsi="Arial" w:cs="Arial"/>
-                <w:sz w:val="28"/>
-                <w:szCs w:val="28"/>
-              </w:rPr>
-              <w:t xml:space="preserve">email </w:t>
-            </w:r>
-            <w:r>
-              <w:rPr>
-                <w:rFonts w:ascii="Arial" w:hAnsi="Arial" w:cs="Arial"/>
-                <w:sz w:val="28"/>
-                <w:szCs w:val="28"/>
-              </w:rPr>
-              <w:t xml:space="preserve">de usuario para el desarrollo de todos los proyectos creados en la computadoras y vinculados Git, se utiliza para identificar quién crea, modifica, elimina elementos del repositorio, así como la vinculación a la nube de </w:t>
-            </w:r>
-            <w:r>
-              <w:rPr>
-                <w:rFonts w:ascii="Arial" w:hAnsi="Arial" w:cs="Arial"/>
-                <w:sz w:val="28"/>
-                <w:szCs w:val="28"/>
-              </w:rPr>
-              <w:t>estos</w:t>
-            </w:r>
-            <w:r>
-              <w:rPr>
-                <w:rFonts w:ascii="Arial" w:hAnsi="Arial" w:cs="Arial"/>
-                <w:sz w:val="28"/>
-                <w:szCs w:val="28"/>
-              </w:rPr>
-              <w:t>.</w:t>
-            </w:r>
-            <w:r>
-              <w:rPr>
-                <w:rFonts w:ascii="Arial" w:hAnsi="Arial" w:cs="Arial"/>
-                <w:sz w:val="28"/>
-                <w:szCs w:val="28"/>
-              </w:rPr>
-              <w:t xml:space="preserve"> </w:t>
-            </w:r>
-            <w:r>
-              <w:rPr>
-                <w:rFonts w:ascii="Arial" w:hAnsi="Arial" w:cs="Arial"/>
-                <w:sz w:val="28"/>
-                <w:szCs w:val="28"/>
-              </w:rPr>
-              <w:t xml:space="preserve">Para trabajar en la nube procure coincidir con los datos </w:t>
-            </w:r>
-            <w:r>
-              <w:rPr>
-                <w:rFonts w:ascii="Arial" w:hAnsi="Arial" w:cs="Arial"/>
-                <w:sz w:val="28"/>
-                <w:szCs w:val="28"/>
-              </w:rPr>
-              <w:t>utilizados</w:t>
-            </w:r>
-            <w:r>
-              <w:rPr>
-                <w:rFonts w:ascii="Arial" w:hAnsi="Arial" w:cs="Arial"/>
-                <w:sz w:val="28"/>
-                <w:szCs w:val="28"/>
-              </w:rPr>
-              <w:t xml:space="preserve"> en dicha cuenta.</w:t>
+              <w:t>git co</w:t>
+            </w:r>
+            <w:r>
+              <w:rPr>
+                <w:rFonts w:ascii="Arial" w:hAnsi="Arial" w:cs="Arial"/>
+                <w:sz w:val="28"/>
+                <w:szCs w:val="28"/>
+              </w:rPr>
+              <w:t>n</w:t>
+            </w:r>
+            <w:r>
+              <w:rPr>
+                <w:rFonts w:ascii="Arial" w:hAnsi="Arial" w:cs="Arial"/>
+                <w:sz w:val="28"/>
+                <w:szCs w:val="28"/>
+              </w:rPr>
+              <w:t>fig –global user.mail “email del usuario”</w:t>
+            </w:r>
+          </w:p>
+        </w:tc>
+        <w:tc>
+          <w:tcPr>
+            <w:tcW w:w="4414" w:type="dxa"/>
+          </w:tcPr>
+          <w:p>
+            <w:pPr>
+              <w:jc w:val="both"/>
+              <w:rPr>
+                <w:rFonts w:ascii="Arial" w:hAnsi="Arial" w:cs="Arial"/>
+                <w:sz w:val="28"/>
+                <w:szCs w:val="28"/>
+              </w:rPr>
+            </w:pPr>
+            <w:r>
+              <w:rPr>
+                <w:rFonts w:ascii="Arial" w:hAnsi="Arial" w:cs="Arial"/>
+                <w:sz w:val="28"/>
+                <w:szCs w:val="28"/>
+              </w:rPr>
+              <w:t xml:space="preserve">Configura el email de usuario para el desarrollo de todos los proyectos creados en la computadoras y vinculados Git, se utiliza para identificar quién crea, modifica, elimina elementos del repositorio, así como la vinculación a la nube de estos. Para trabajar en la nube procure coincidir </w:t>
+            </w:r>
+            <w:r>
+              <w:rPr>
+                <w:rFonts w:ascii="Arial" w:hAnsi="Arial" w:cs="Arial"/>
+                <w:sz w:val="28"/>
+                <w:szCs w:val="28"/>
+              </w:rPr>
+              <w:t>con los datos de la cuenta utilizada en dichos servicio.</w:t>
             </w:r>
           </w:p>
         </w:tc>
@@ -1112,54 +1013,30 @@
                 <w:sz w:val="28"/>
                 <w:szCs w:val="28"/>
               </w:rPr>
-              <w:t xml:space="preserve">git add </w:t>
-            </w:r>
-            <w:r>
-              <w:rPr>
-                <w:rFonts w:ascii="Arial" w:hAnsi="Arial" w:cs="Arial"/>
-                <w:sz w:val="28"/>
-                <w:szCs w:val="28"/>
-              </w:rPr>
-              <w:t>.</w:t>
-            </w:r>
-          </w:p>
-        </w:tc>
-        <w:tc>
-          <w:tcPr>
-            <w:tcW w:w="4414" w:type="dxa"/>
-          </w:tcPr>
-          <w:p>
-            <w:pPr>
-              <w:jc w:val="both"/>
-              <w:rPr>
-                <w:rFonts w:ascii="Arial" w:hAnsi="Arial" w:cs="Arial"/>
-                <w:sz w:val="28"/>
-                <w:szCs w:val="28"/>
-              </w:rPr>
-            </w:pPr>
-            <w:r>
-              <w:rPr>
-                <w:rFonts w:ascii="Arial" w:hAnsi="Arial" w:cs="Arial"/>
-                <w:sz w:val="28"/>
-                <w:szCs w:val="28"/>
-              </w:rPr>
-              <w:t xml:space="preserve">Añade </w:t>
-            </w:r>
-            <w:r>
-              <w:rPr>
-                <w:rFonts w:ascii="Arial" w:hAnsi="Arial" w:cs="Arial"/>
-                <w:sz w:val="28"/>
-                <w:szCs w:val="28"/>
-              </w:rPr>
-              <w:t xml:space="preserve">todos los archivos que no se encuentren trakeados </w:t>
-            </w:r>
-            <w:r>
-              <w:rPr>
-                <w:rFonts w:ascii="Arial" w:hAnsi="Arial" w:cs="Arial"/>
-                <w:sz w:val="28"/>
-                <w:szCs w:val="28"/>
-              </w:rPr>
-              <w:t>a la “</w:t>
+              <w:t>git add .</w:t>
+            </w:r>
+          </w:p>
+        </w:tc>
+        <w:tc>
+          <w:tcPr>
+            <w:tcW w:w="4414" w:type="dxa"/>
+          </w:tcPr>
+          <w:p>
+            <w:pPr>
+              <w:jc w:val="both"/>
+              <w:rPr>
+                <w:rFonts w:ascii="Arial" w:hAnsi="Arial" w:cs="Arial"/>
+                <w:sz w:val="28"/>
+                <w:szCs w:val="28"/>
+              </w:rPr>
+            </w:pPr>
+            <w:r>
+              <w:rPr>
+                <w:rFonts w:ascii="Arial" w:hAnsi="Arial" w:cs="Arial"/>
+                <w:sz w:val="28"/>
+                <w:szCs w:val="28"/>
+              </w:rPr>
+              <w:t>Añade todos los archivos que no se encuentren trakeados a la “</w:t>
             </w:r>
             <w:r>
               <w:rPr>
@@ -1200,38 +1077,110 @@
                 <w:sz w:val="28"/>
                 <w:szCs w:val="28"/>
               </w:rPr>
-              <w:t>git rm --cached</w:t>
-            </w:r>
-          </w:p>
-        </w:tc>
-        <w:tc>
-          <w:tcPr>
-            <w:tcW w:w="4414" w:type="dxa"/>
-          </w:tcPr>
-          <w:p>
-            <w:pPr>
-              <w:jc w:val="both"/>
-              <w:rPr>
-                <w:rFonts w:ascii="Arial" w:hAnsi="Arial" w:cs="Arial"/>
-                <w:sz w:val="28"/>
-                <w:szCs w:val="28"/>
-              </w:rPr>
-            </w:pPr>
-            <w:r>
-              <w:rPr>
-                <w:rFonts w:ascii="Arial" w:hAnsi="Arial" w:cs="Arial"/>
-                <w:sz w:val="28"/>
-                <w:szCs w:val="28"/>
-              </w:rPr>
-              <w:t xml:space="preserve">Elimina un archive </w:t>
-            </w:r>
-            <w:r>
-              <w:rPr>
-                <w:rFonts w:ascii="Arial" w:hAnsi="Arial" w:cs="Arial"/>
-                <w:sz w:val="28"/>
-                <w:szCs w:val="28"/>
-              </w:rPr>
-              <w:t xml:space="preserve">tanto del repositorio local (realizado ya el “commit”) como de la </w:t>
+              <w:t xml:space="preserve">git rm </w:t>
+            </w:r>
+            <w:r>
+              <w:rPr>
+                <w:rFonts w:ascii="Arial" w:hAnsi="Arial" w:cs="Arial"/>
+                <w:sz w:val="28"/>
+                <w:szCs w:val="28"/>
+              </w:rPr>
+              <w:t>–</w:t>
+            </w:r>
+            <w:r>
+              <w:rPr>
+                <w:rFonts w:ascii="Arial" w:hAnsi="Arial" w:cs="Arial"/>
+                <w:sz w:val="28"/>
+                <w:szCs w:val="28"/>
+              </w:rPr>
+              <w:t>cached</w:t>
+            </w:r>
+            <w:r>
+              <w:rPr>
+                <w:rFonts w:ascii="Arial" w:hAnsi="Arial" w:cs="Arial"/>
+                <w:sz w:val="28"/>
+                <w:szCs w:val="28"/>
+              </w:rPr>
+              <w:t xml:space="preserve"> </w:t>
+            </w:r>
+            <w:r>
+              <w:rPr>
+                <w:rFonts w:ascii="Arial" w:hAnsi="Arial" w:cs="Arial"/>
+                <w:sz w:val="28"/>
+                <w:szCs w:val="28"/>
+              </w:rPr>
+              <w:t>“Nombre del archivo”</w:t>
+            </w:r>
+          </w:p>
+        </w:tc>
+        <w:tc>
+          <w:tcPr>
+            <w:tcW w:w="4414" w:type="dxa"/>
+          </w:tcPr>
+          <w:p>
+            <w:pPr>
+              <w:jc w:val="both"/>
+              <w:rPr>
+                <w:rFonts w:ascii="Arial" w:hAnsi="Arial" w:cs="Arial"/>
+                <w:sz w:val="28"/>
+                <w:szCs w:val="28"/>
+              </w:rPr>
+            </w:pPr>
+            <w:r>
+              <w:rPr>
+                <w:rFonts w:ascii="Arial" w:hAnsi="Arial" w:cs="Arial"/>
+                <w:sz w:val="28"/>
+                <w:szCs w:val="28"/>
+              </w:rPr>
+              <w:t>Elimina un archiv</w:t>
+            </w:r>
+            <w:r>
+              <w:rPr>
+                <w:rFonts w:ascii="Arial" w:hAnsi="Arial" w:cs="Arial"/>
+                <w:sz w:val="28"/>
+                <w:szCs w:val="28"/>
+              </w:rPr>
+              <w:t>o</w:t>
+            </w:r>
+            <w:r>
+              <w:rPr>
+                <w:rFonts w:ascii="Arial" w:hAnsi="Arial" w:cs="Arial"/>
+                <w:sz w:val="28"/>
+                <w:szCs w:val="28"/>
+              </w:rPr>
+              <w:t xml:space="preserve"> </w:t>
+            </w:r>
+            <w:r>
+              <w:rPr>
+                <w:rFonts w:ascii="Arial" w:hAnsi="Arial" w:cs="Arial"/>
+                <w:sz w:val="28"/>
+                <w:szCs w:val="28"/>
+              </w:rPr>
+              <w:t>tanto del repositorio local (realizado ya el “commit”) como de la “</w:t>
+            </w:r>
+            <w:r>
+              <w:rPr>
+                <w:rFonts w:ascii="Arial" w:hAnsi="Arial" w:cs="Arial"/>
+                <w:sz w:val="28"/>
+                <w:szCs w:val="28"/>
+              </w:rPr>
+              <w:t>Staging Area</w:t>
+            </w:r>
+            <w:r>
+              <w:rPr>
+                <w:rFonts w:ascii="Arial" w:hAnsi="Arial" w:cs="Arial"/>
+                <w:sz w:val="28"/>
+                <w:szCs w:val="28"/>
+              </w:rPr>
+              <w:t>”, pero lo mantiene en el directorio de trabajo.</w:t>
+            </w:r>
+            <w:r>
+              <w:rPr>
+                <w:rFonts w:ascii="Arial" w:hAnsi="Arial" w:cs="Arial"/>
+                <w:sz w:val="28"/>
+                <w:szCs w:val="28"/>
+              </w:rPr>
+              <w:t xml:space="preserve"> Si se elimina del repositorio loca, queda sin seguimiento, y si se realiza un “add nombre del archivo” pasa directamente al repositorio local, saltándose la </w:t>
             </w:r>
             <w:r>
               <w:rPr>
@@ -1263,7 +1212,7 @@
                 <w:sz w:val="28"/>
                 <w:szCs w:val="28"/>
               </w:rPr>
-              <w:t>, pero lo mantiene en el directorio de trabajo.</w:t>
+              <w:t>.</w:t>
             </w:r>
           </w:p>
         </w:tc>
@@ -1311,15 +1260,7 @@
                 <w:sz w:val="28"/>
                 <w:szCs w:val="28"/>
               </w:rPr>
-              <w:t xml:space="preserve">Elimina un elemento presente en la </w:t>
-            </w:r>
-            <w:r>
-              <w:rPr>
-                <w:rFonts w:ascii="Arial" w:hAnsi="Arial" w:cs="Arial"/>
-                <w:sz w:val="28"/>
-                <w:szCs w:val="28"/>
-              </w:rPr>
-              <w:t>“</w:t>
+              <w:t>Elimina un elemento presente en la “</w:t>
             </w:r>
             <w:r>
               <w:rPr>
@@ -1335,15 +1276,7 @@
                 <w:sz w:val="28"/>
                 <w:szCs w:val="28"/>
               </w:rPr>
-              <w:t>”</w:t>
-            </w:r>
-            <w:r>
-              <w:rPr>
-                <w:rFonts w:ascii="Arial" w:hAnsi="Arial" w:cs="Arial"/>
-                <w:sz w:val="28"/>
-                <w:szCs w:val="28"/>
-              </w:rPr>
-              <w:t xml:space="preserve"> dejando de hacerle seguimiento.</w:t>
+              <w:t>” dejando de hacerle seguimiento.</w:t>
             </w:r>
           </w:p>
         </w:tc>
@@ -1368,6 +1301,7 @@
                 <w:sz w:val="28"/>
                 <w:szCs w:val="28"/>
               </w:rPr>
+              <w:lastRenderedPageBreak/>
               <w:t xml:space="preserve">git restore </w:t>
             </w:r>
             <w:r>
@@ -1407,15 +1341,7 @@
                 <w:sz w:val="28"/>
                 <w:szCs w:val="28"/>
               </w:rPr>
-              <w:t xml:space="preserve">y una versión diferente en la </w:t>
-            </w:r>
-            <w:r>
-              <w:rPr>
-                <w:rFonts w:ascii="Arial" w:hAnsi="Arial" w:cs="Arial"/>
-                <w:sz w:val="28"/>
-                <w:szCs w:val="28"/>
-              </w:rPr>
-              <w:t>“</w:t>
+              <w:t>y una versión diferente en la “</w:t>
             </w:r>
             <w:r>
               <w:rPr>
@@ -1431,15 +1357,7 @@
                 <w:sz w:val="28"/>
                 <w:szCs w:val="28"/>
               </w:rPr>
-              <w:t xml:space="preserve">” </w:t>
-            </w:r>
-            <w:r>
-              <w:rPr>
-                <w:rFonts w:ascii="Arial" w:hAnsi="Arial" w:cs="Arial"/>
-                <w:sz w:val="28"/>
-                <w:szCs w:val="28"/>
-              </w:rPr>
-              <w:t xml:space="preserve">dicho archivo volverá a esa versión en el directorio de trabajo, de lo contrario devolverá el archivo a su versión anterior que se encuentra dentro del repositorio local. </w:t>
+              <w:t xml:space="preserve">” dicho archivo volverá a esa versión en el directorio de trabajo, de lo contrario devolverá el archivo a su versión anterior que se encuentra dentro del repositorio local. </w:t>
             </w:r>
             <w:r>
               <w:rPr>
@@ -1474,7 +1392,6 @@
                 <w:szCs w:val="28"/>
                 <w:lang w:val="en-US"/>
               </w:rPr>
-              <w:lastRenderedPageBreak/>
               <w:t>git commit -m “mensaje”</w:t>
             </w:r>
           </w:p>
@@ -1514,15 +1431,39 @@
                 <w:sz w:val="28"/>
                 <w:szCs w:val="28"/>
               </w:rPr>
-              <w:t xml:space="preserve"> nuestro repositorio local,  por tanto este comando se utiliza para enviar los archivos que se encuentran en la </w:t>
-            </w:r>
-            <w:r>
-              <w:rPr>
-                <w:rFonts w:ascii="Arial" w:hAnsi="Arial" w:cs="Arial"/>
-                <w:sz w:val="28"/>
-                <w:szCs w:val="28"/>
-              </w:rPr>
-              <w:t>“</w:t>
+              <w:t xml:space="preserve"> nuestro repositorio local,</w:t>
+            </w:r>
+            <w:r>
+              <w:rPr>
+                <w:rFonts w:ascii="Arial" w:hAnsi="Arial" w:cs="Arial"/>
+                <w:sz w:val="28"/>
+                <w:szCs w:val="28"/>
+              </w:rPr>
+              <w:t xml:space="preserve"> </w:t>
+            </w:r>
+            <w:r>
+              <w:rPr>
+                <w:rFonts w:ascii="Arial" w:hAnsi="Arial" w:cs="Arial"/>
+                <w:sz w:val="28"/>
+                <w:szCs w:val="28"/>
+              </w:rPr>
+              <w:t>por tanto</w:t>
+            </w:r>
+            <w:r>
+              <w:rPr>
+                <w:rFonts w:ascii="Arial" w:hAnsi="Arial" w:cs="Arial"/>
+                <w:sz w:val="28"/>
+                <w:szCs w:val="28"/>
+              </w:rPr>
+              <w:t>,</w:t>
+            </w:r>
+            <w:r>
+              <w:rPr>
+                <w:rFonts w:ascii="Arial" w:hAnsi="Arial" w:cs="Arial"/>
+                <w:sz w:val="28"/>
+                <w:szCs w:val="28"/>
+              </w:rPr>
+              <w:t xml:space="preserve"> este comando se utiliza para enviar los archivos que se encuentran en la “</w:t>
             </w:r>
             <w:r>
               <w:rPr>
@@ -1538,52 +1479,123 @@
                 <w:sz w:val="28"/>
                 <w:szCs w:val="28"/>
               </w:rPr>
-              <w:t>”</w:t>
-            </w:r>
-            <w:r>
-              <w:rPr>
-                <w:rFonts w:ascii="Arial" w:hAnsi="Arial" w:cs="Arial"/>
-                <w:sz w:val="28"/>
-                <w:szCs w:val="28"/>
-              </w:rPr>
-              <w:t xml:space="preserve"> a nuestro repositorio local</w:t>
-            </w:r>
-            <w:r>
-              <w:rPr>
-                <w:rFonts w:ascii="Arial" w:hAnsi="Arial" w:cs="Arial"/>
-                <w:sz w:val="28"/>
-                <w:szCs w:val="28"/>
-              </w:rPr>
-              <w:t>. Es buena práctica y obligatorio añadir un mensaje (-m) para poder señalar los cambios realizados, ya que les “commit” suelen tener códigos extenso como nombre que serían imposibles de reconocer a que cambios realizados perteneces.</w:t>
-            </w:r>
-          </w:p>
-          <w:p>
-            <w:pPr>
-              <w:jc w:val="both"/>
-              <w:rPr>
-                <w:rFonts w:ascii="Arial" w:hAnsi="Arial" w:cs="Arial"/>
-                <w:sz w:val="28"/>
-                <w:szCs w:val="28"/>
-              </w:rPr>
-            </w:pPr>
-          </w:p>
-          <w:p>
-            <w:pPr>
-              <w:jc w:val="both"/>
-              <w:rPr>
-                <w:rFonts w:ascii="Arial" w:hAnsi="Arial" w:cs="Arial"/>
-                <w:sz w:val="28"/>
-                <w:szCs w:val="28"/>
-                <w:lang w:val="en-US"/>
-              </w:rPr>
-            </w:pPr>
-            <w:r>
-              <w:rPr>
-                <w:rFonts w:ascii="Arial" w:hAnsi="Arial" w:cs="Arial"/>
-                <w:sz w:val="28"/>
-                <w:szCs w:val="28"/>
-              </w:rPr>
-              <w:t>Cabe destacar que estos registro de versiones van acompañado del nombre y correo de quien los ha realizado,</w:t>
+              <w:t>” a nuestro repositorio local</w:t>
+            </w:r>
+            <w:r>
+              <w:rPr>
+                <w:rFonts w:ascii="Arial" w:hAnsi="Arial" w:cs="Arial"/>
+                <w:sz w:val="28"/>
+                <w:szCs w:val="28"/>
+              </w:rPr>
+              <w:t>. Es buena práctica y obligatorio añadir un mensaje (-m) para poder señalar los cambios realizados, ya que les “commit” suelen tener códigos extenso</w:t>
+            </w:r>
+            <w:r>
+              <w:rPr>
+                <w:rFonts w:ascii="Arial" w:hAnsi="Arial" w:cs="Arial"/>
+                <w:sz w:val="28"/>
+                <w:szCs w:val="28"/>
+              </w:rPr>
+              <w:t>s</w:t>
+            </w:r>
+            <w:r>
+              <w:rPr>
+                <w:rFonts w:ascii="Arial" w:hAnsi="Arial" w:cs="Arial"/>
+                <w:sz w:val="28"/>
+                <w:szCs w:val="28"/>
+              </w:rPr>
+              <w:t xml:space="preserve"> como nombre</w:t>
+            </w:r>
+            <w:r>
+              <w:rPr>
+                <w:rFonts w:ascii="Arial" w:hAnsi="Arial" w:cs="Arial"/>
+                <w:sz w:val="28"/>
+                <w:szCs w:val="28"/>
+              </w:rPr>
+              <w:t>, los</w:t>
+            </w:r>
+            <w:r>
+              <w:rPr>
+                <w:rFonts w:ascii="Arial" w:hAnsi="Arial" w:cs="Arial"/>
+                <w:sz w:val="28"/>
+                <w:szCs w:val="28"/>
+              </w:rPr>
+              <w:t xml:space="preserve"> que serían imposibles de reconocer a que cambios realizados pertenece</w:t>
+            </w:r>
+            <w:r>
+              <w:rPr>
+                <w:rFonts w:ascii="Arial" w:hAnsi="Arial" w:cs="Arial"/>
+                <w:sz w:val="28"/>
+                <w:szCs w:val="28"/>
+              </w:rPr>
+              <w:t>n</w:t>
+            </w:r>
+            <w:r>
+              <w:rPr>
+                <w:rFonts w:ascii="Arial" w:hAnsi="Arial" w:cs="Arial"/>
+                <w:sz w:val="28"/>
+                <w:szCs w:val="28"/>
+              </w:rPr>
+              <w:t>.</w:t>
+            </w:r>
+          </w:p>
+          <w:p>
+            <w:pPr>
+              <w:jc w:val="both"/>
+              <w:rPr>
+                <w:rFonts w:ascii="Arial" w:hAnsi="Arial" w:cs="Arial"/>
+                <w:sz w:val="28"/>
+                <w:szCs w:val="28"/>
+              </w:rPr>
+            </w:pPr>
+          </w:p>
+          <w:p>
+            <w:pPr>
+              <w:jc w:val="both"/>
+              <w:rPr>
+                <w:rFonts w:ascii="Arial" w:hAnsi="Arial" w:cs="Arial"/>
+                <w:sz w:val="28"/>
+                <w:szCs w:val="28"/>
+              </w:rPr>
+            </w:pPr>
+            <w:r>
+              <w:rPr>
+                <w:rFonts w:ascii="Arial" w:hAnsi="Arial" w:cs="Arial"/>
+                <w:sz w:val="28"/>
+                <w:szCs w:val="28"/>
+              </w:rPr>
+              <w:t>Cabe destacar que estos registro</w:t>
+            </w:r>
+            <w:r>
+              <w:rPr>
+                <w:rFonts w:ascii="Arial" w:hAnsi="Arial" w:cs="Arial"/>
+                <w:sz w:val="28"/>
+                <w:szCs w:val="28"/>
+              </w:rPr>
+              <w:t>s</w:t>
+            </w:r>
+            <w:r>
+              <w:rPr>
+                <w:rFonts w:ascii="Arial" w:hAnsi="Arial" w:cs="Arial"/>
+                <w:sz w:val="28"/>
+                <w:szCs w:val="28"/>
+              </w:rPr>
+              <w:t xml:space="preserve"> de versiones van acompañado</w:t>
+            </w:r>
+            <w:r>
+              <w:rPr>
+                <w:rFonts w:ascii="Arial" w:hAnsi="Arial" w:cs="Arial"/>
+                <w:sz w:val="28"/>
+                <w:szCs w:val="28"/>
+              </w:rPr>
+              <w:t xml:space="preserve">s </w:t>
+            </w:r>
+            <w:r>
+              <w:rPr>
+                <w:rFonts w:ascii="Arial" w:hAnsi="Arial" w:cs="Arial"/>
+                <w:sz w:val="28"/>
+                <w:szCs w:val="28"/>
+              </w:rPr>
+              <w:t>del nombre y correo de quien los ha realizado,</w:t>
             </w:r>
           </w:p>
         </w:tc>
@@ -1639,15 +1651,7 @@
                 <w:sz w:val="28"/>
                 <w:szCs w:val="28"/>
               </w:rPr>
-              <w:t xml:space="preserve">Compara la versiones modificas de un archivo presente el directorio de trabajo con el presente en la   </w:t>
-            </w:r>
-            <w:r>
-              <w:rPr>
-                <w:rFonts w:ascii="Arial" w:hAnsi="Arial" w:cs="Arial"/>
-                <w:sz w:val="28"/>
-                <w:szCs w:val="28"/>
-              </w:rPr>
-              <w:t>“</w:t>
+              <w:t>Compara la versiones modificas de un archivo presente el directorio de trabajo con el presente en la   “</w:t>
             </w:r>
             <w:r>
               <w:rPr>
@@ -1663,15 +1667,7 @@
                 <w:sz w:val="28"/>
                 <w:szCs w:val="28"/>
               </w:rPr>
-              <w:t>”</w:t>
-            </w:r>
-            <w:r>
-              <w:rPr>
-                <w:rFonts w:ascii="Arial" w:hAnsi="Arial" w:cs="Arial"/>
-                <w:sz w:val="28"/>
-                <w:szCs w:val="28"/>
-              </w:rPr>
-              <w:t xml:space="preserve">, si dentro de esta área no se encuentran versiones modificadas del archivo, la comparará con la </w:t>
+              <w:t xml:space="preserve">”, si dentro de esta área no se encuentran versiones modificadas del archivo, la comparará con la </w:t>
             </w:r>
             <w:r>
               <w:rPr>
@@ -1713,6 +1709,7 @@
                 <w:sz w:val="28"/>
                 <w:szCs w:val="28"/>
               </w:rPr>
+              <w:lastRenderedPageBreak/>
               <w:t xml:space="preserve">git diff </w:t>
             </w:r>
           </w:p>
@@ -1736,39 +1733,7 @@
                 <w:sz w:val="28"/>
                 <w:szCs w:val="28"/>
               </w:rPr>
-              <w:t xml:space="preserve">Compara la versiones modificas de </w:t>
-            </w:r>
-            <w:r>
-              <w:rPr>
-                <w:rFonts w:ascii="Arial" w:hAnsi="Arial" w:cs="Arial"/>
-                <w:sz w:val="28"/>
-                <w:szCs w:val="28"/>
-              </w:rPr>
-              <w:t>todos los</w:t>
-            </w:r>
-            <w:r>
-              <w:rPr>
-                <w:rFonts w:ascii="Arial" w:hAnsi="Arial" w:cs="Arial"/>
-                <w:sz w:val="28"/>
-                <w:szCs w:val="28"/>
-              </w:rPr>
-              <w:t xml:space="preserve"> archivo presente el directorio de trabajo con </w:t>
-            </w:r>
-            <w:r>
-              <w:rPr>
-                <w:rFonts w:ascii="Arial" w:hAnsi="Arial" w:cs="Arial"/>
-                <w:sz w:val="28"/>
-                <w:szCs w:val="28"/>
-              </w:rPr>
-              <w:t>las</w:t>
-            </w:r>
-            <w:r>
-              <w:rPr>
-                <w:rFonts w:ascii="Arial" w:hAnsi="Arial" w:cs="Arial"/>
-                <w:sz w:val="28"/>
-                <w:szCs w:val="28"/>
-              </w:rPr>
-              <w:t xml:space="preserve"> presente</w:t>
+              <w:t>Compara la versiones modificas de todos los archivo</w:t>
             </w:r>
             <w:r>
               <w:rPr>
@@ -1784,7 +1749,7 @@
                 <w:sz w:val="28"/>
                 <w:szCs w:val="28"/>
               </w:rPr>
-              <w:t xml:space="preserve"> en la   “</w:t>
+              <w:t xml:space="preserve"> presente el directorio de trabajo con las presentes en la   “</w:t>
             </w:r>
             <w:r>
               <w:rPr>
@@ -1800,23 +1765,23 @@
                 <w:sz w:val="28"/>
                 <w:szCs w:val="28"/>
               </w:rPr>
-              <w:t>”, si dentro de esta área no se encuentran versiones modificadas de</w:t>
-            </w:r>
-            <w:r>
-              <w:rPr>
-                <w:rFonts w:ascii="Arial" w:hAnsi="Arial" w:cs="Arial"/>
-                <w:sz w:val="28"/>
-                <w:szCs w:val="28"/>
-              </w:rPr>
-              <w:t xml:space="preserve"> los </w:t>
-            </w:r>
-            <w:r>
-              <w:rPr>
-                <w:rFonts w:ascii="Arial" w:hAnsi="Arial" w:cs="Arial"/>
-                <w:sz w:val="28"/>
-                <w:szCs w:val="28"/>
-              </w:rPr>
-              <w:t xml:space="preserve">archivo, las comparará con las </w:t>
+              <w:t>”, si dentro de esta área no se encuentran versiones modificadas de los archivo</w:t>
+            </w:r>
+            <w:r>
+              <w:rPr>
+                <w:rFonts w:ascii="Arial" w:hAnsi="Arial" w:cs="Arial"/>
+                <w:sz w:val="28"/>
+                <w:szCs w:val="28"/>
+              </w:rPr>
+              <w:t>s</w:t>
+            </w:r>
+            <w:r>
+              <w:rPr>
+                <w:rFonts w:ascii="Arial" w:hAnsi="Arial" w:cs="Arial"/>
+                <w:sz w:val="28"/>
+                <w:szCs w:val="28"/>
+              </w:rPr>
+              <w:t xml:space="preserve">, las comparará con las </w:t>
             </w:r>
             <w:r>
               <w:rPr>
@@ -1832,31 +1797,7 @@
                 <w:sz w:val="28"/>
                 <w:szCs w:val="28"/>
               </w:rPr>
-              <w:t xml:space="preserve"> versiones </w:t>
-            </w:r>
-            <w:r>
-              <w:rPr>
-                <w:rFonts w:ascii="Arial" w:hAnsi="Arial" w:cs="Arial"/>
-                <w:sz w:val="28"/>
-                <w:szCs w:val="28"/>
-              </w:rPr>
-              <w:t>presentes en el repositorio local</w:t>
-            </w:r>
-            <w:r>
-              <w:rPr>
-                <w:rFonts w:ascii="Arial" w:hAnsi="Arial" w:cs="Arial"/>
-                <w:sz w:val="28"/>
-                <w:szCs w:val="28"/>
-              </w:rPr>
-              <w:t xml:space="preserve"> de cada archivo</w:t>
-            </w:r>
-            <w:r>
-              <w:rPr>
-                <w:rFonts w:ascii="Arial" w:hAnsi="Arial" w:cs="Arial"/>
-                <w:sz w:val="28"/>
-                <w:szCs w:val="28"/>
-              </w:rPr>
-              <w:t>.</w:t>
+              <w:t xml:space="preserve"> versiones presentes en el repositorio local de cada archivo.</w:t>
             </w:r>
           </w:p>
           <w:p>
@@ -1891,32 +1832,7 @@
                 <w:sz w:val="28"/>
                 <w:szCs w:val="28"/>
               </w:rPr>
-              <w:lastRenderedPageBreak/>
-              <w:t>g</w:t>
-            </w:r>
-            <w:r>
-              <w:rPr>
-                <w:rFonts w:ascii="Arial" w:hAnsi="Arial" w:cs="Arial"/>
-                <w:sz w:val="28"/>
-                <w:szCs w:val="28"/>
-              </w:rPr>
-              <w:t>it</w:t>
-            </w:r>
-            <w:r>
-              <w:rPr>
-                <w:rFonts w:ascii="Arial" w:hAnsi="Arial" w:cs="Arial"/>
-                <w:sz w:val="28"/>
-                <w:szCs w:val="28"/>
-              </w:rPr>
-              <w:t xml:space="preserve"> diff  “código de commit” </w:t>
-            </w:r>
-            <w:r>
-              <w:rPr>
-                <w:rFonts w:ascii="Arial" w:hAnsi="Arial" w:cs="Arial"/>
-                <w:sz w:val="28"/>
-                <w:szCs w:val="28"/>
-              </w:rPr>
-              <w:t>“código de commit</w:t>
+              <w:t>git diff  “código de commit” “código de commit</w:t>
             </w:r>
             <w:r>
               <w:rPr>
@@ -1955,7 +1871,23 @@
                 <w:sz w:val="28"/>
                 <w:szCs w:val="28"/>
               </w:rPr>
-              <w:t xml:space="preserve">Compara los cambios realizados en los archivos, entre las versiones de “commit” indicadas. Cabe destacar que se respeta la línea temporal, por ende el orden de los códigos expuestos en el comando afectará la forma en que se ve la información. </w:t>
+              <w:t>Compara los cambios realizados en los archivos, entre las versiones de “commit” indicadas. Cabe destacar que se respeta la línea temporal, por ende</w:t>
+            </w:r>
+            <w:r>
+              <w:rPr>
+                <w:rFonts w:ascii="Arial" w:hAnsi="Arial" w:cs="Arial"/>
+                <w:sz w:val="28"/>
+                <w:szCs w:val="28"/>
+              </w:rPr>
+              <w:t>,</w:t>
+            </w:r>
+            <w:r>
+              <w:rPr>
+                <w:rFonts w:ascii="Arial" w:hAnsi="Arial" w:cs="Arial"/>
+                <w:sz w:val="28"/>
+                <w:szCs w:val="28"/>
+              </w:rPr>
+              <w:t xml:space="preserve"> el orden de los códigos expuestos en el comando afectará la forma en que se ve la información. </w:t>
             </w:r>
           </w:p>
         </w:tc>
@@ -2003,7 +1935,23 @@
                 <w:sz w:val="28"/>
                 <w:szCs w:val="28"/>
               </w:rPr>
-              <w:t>Lista el historia del commit</w:t>
+              <w:t>Lista el historia</w:t>
+            </w:r>
+            <w:r>
+              <w:rPr>
+                <w:rFonts w:ascii="Arial" w:hAnsi="Arial" w:cs="Arial"/>
+                <w:sz w:val="28"/>
+                <w:szCs w:val="28"/>
+              </w:rPr>
+              <w:t>l</w:t>
+            </w:r>
+            <w:r>
+              <w:rPr>
+                <w:rFonts w:ascii="Arial" w:hAnsi="Arial" w:cs="Arial"/>
+                <w:sz w:val="28"/>
+                <w:szCs w:val="28"/>
+              </w:rPr>
+              <w:t xml:space="preserve"> del commit</w:t>
             </w:r>
             <w:r>
               <w:rPr>
@@ -2079,15 +2027,99 @@
                 <w:sz w:val="28"/>
                 <w:szCs w:val="28"/>
               </w:rPr>
-              <w:t xml:space="preserve">Permite ver una espacio de trabajo con versiones de archivos perteneciente a ese log, se puede trabajar con los </w:t>
-            </w:r>
-            <w:r>
-              <w:rPr>
-                <w:rFonts w:ascii="Arial" w:hAnsi="Arial" w:cs="Arial"/>
-                <w:sz w:val="28"/>
-                <w:szCs w:val="28"/>
-              </w:rPr>
-              <w:t xml:space="preserve">archivos, modificarlos a partir de esas versiones, se debe tener cuidado  de no hacer “commit” poque el log HEAD cambiaría a esta versión anterior. Otra opción es crear una rama nueva con esta versión d ellos archivos mediante el comando </w:t>
+              <w:t xml:space="preserve">Permite ver un espacio de trabajo con versiones de archivos perteneciente a ese log, se puede trabajar con los </w:t>
+            </w:r>
+            <w:r>
+              <w:rPr>
+                <w:rFonts w:ascii="Arial" w:hAnsi="Arial" w:cs="Arial"/>
+                <w:sz w:val="28"/>
+                <w:szCs w:val="28"/>
+              </w:rPr>
+              <w:t>archivos, modificarlos a partir de esas versiones</w:t>
+            </w:r>
+            <w:r>
+              <w:rPr>
+                <w:rFonts w:ascii="Arial" w:hAnsi="Arial" w:cs="Arial"/>
+                <w:sz w:val="28"/>
+                <w:szCs w:val="28"/>
+              </w:rPr>
+              <w:t>.</w:t>
+            </w:r>
+            <w:r>
+              <w:rPr>
+                <w:rFonts w:ascii="Arial" w:hAnsi="Arial" w:cs="Arial"/>
+                <w:sz w:val="28"/>
+                <w:szCs w:val="28"/>
+              </w:rPr>
+              <w:t xml:space="preserve"> </w:t>
+            </w:r>
+          </w:p>
+          <w:p>
+            <w:pPr>
+              <w:jc w:val="both"/>
+              <w:rPr>
+                <w:rFonts w:ascii="Arial" w:hAnsi="Arial" w:cs="Arial"/>
+                <w:sz w:val="28"/>
+                <w:szCs w:val="28"/>
+              </w:rPr>
+            </w:pPr>
+          </w:p>
+          <w:p>
+            <w:pPr>
+              <w:jc w:val="both"/>
+              <w:rPr>
+                <w:rFonts w:ascii="Arial" w:hAnsi="Arial" w:cs="Arial"/>
+                <w:sz w:val="28"/>
+                <w:szCs w:val="28"/>
+              </w:rPr>
+            </w:pPr>
+            <w:r>
+              <w:rPr>
+                <w:rFonts w:ascii="Arial" w:hAnsi="Arial" w:cs="Arial"/>
+                <w:sz w:val="28"/>
+                <w:szCs w:val="28"/>
+              </w:rPr>
+              <w:t>S</w:t>
+            </w:r>
+            <w:r>
+              <w:rPr>
+                <w:rFonts w:ascii="Arial" w:hAnsi="Arial" w:cs="Arial"/>
+                <w:sz w:val="28"/>
+                <w:szCs w:val="28"/>
+              </w:rPr>
+              <w:t xml:space="preserve">e debe tener </w:t>
+            </w:r>
+            <w:r>
+              <w:rPr>
+                <w:rFonts w:ascii="Arial" w:hAnsi="Arial" w:cs="Arial"/>
+                <w:sz w:val="28"/>
+                <w:szCs w:val="28"/>
+              </w:rPr>
+              <w:t>cuidado de</w:t>
+            </w:r>
+            <w:r>
+              <w:rPr>
+                <w:rFonts w:ascii="Arial" w:hAnsi="Arial" w:cs="Arial"/>
+                <w:sz w:val="28"/>
+                <w:szCs w:val="28"/>
+              </w:rPr>
+              <w:t xml:space="preserve"> no hacer “commit” poque el log HEAD cambiaría a esta versión anterior. Otra opción es crear una rama nueva con esta versión d</w:t>
+            </w:r>
+            <w:r>
+              <w:rPr>
+                <w:rFonts w:ascii="Arial" w:hAnsi="Arial" w:cs="Arial"/>
+                <w:sz w:val="28"/>
+                <w:szCs w:val="28"/>
+              </w:rPr>
+              <w:t>e dichos</w:t>
+            </w:r>
+            <w:r>
+              <w:rPr>
+                <w:rFonts w:ascii="Arial" w:hAnsi="Arial" w:cs="Arial"/>
+                <w:sz w:val="28"/>
+                <w:szCs w:val="28"/>
+              </w:rPr>
+              <w:t xml:space="preserve"> archivos mediante el comando </w:t>
             </w:r>
             <w:r>
               <w:rPr>
@@ -2221,15 +2253,7 @@
                 <w:sz w:val="28"/>
                 <w:szCs w:val="28"/>
               </w:rPr>
-              <w:t xml:space="preserve">git </w:t>
-            </w:r>
-            <w:r>
-              <w:rPr>
-                <w:rFonts w:ascii="Arial" w:hAnsi="Arial" w:cs="Arial"/>
-                <w:sz w:val="28"/>
-                <w:szCs w:val="28"/>
-              </w:rPr>
-              <w:t>branch “nombre rama”</w:t>
+              <w:t>git branch “nombre rama”</w:t>
             </w:r>
           </w:p>
         </w:tc>
@@ -2277,6 +2301,7 @@
                 <w:sz w:val="28"/>
                 <w:szCs w:val="28"/>
               </w:rPr>
+              <w:lastRenderedPageBreak/>
               <w:t xml:space="preserve">git </w:t>
             </w:r>
             <w:r>
@@ -2285,7 +2310,15 @@
                 <w:sz w:val="28"/>
                 <w:szCs w:val="28"/>
               </w:rPr>
-              <w:t>Branch -m “nombre rama”</w:t>
+              <w:t>b</w:t>
+            </w:r>
+            <w:r>
+              <w:rPr>
+                <w:rFonts w:ascii="Arial" w:hAnsi="Arial" w:cs="Arial"/>
+                <w:sz w:val="28"/>
+                <w:szCs w:val="28"/>
+              </w:rPr>
+              <w:t>ranch -m “nombre rama”</w:t>
             </w:r>
           </w:p>
         </w:tc>
@@ -2333,15 +2366,7 @@
                 <w:sz w:val="28"/>
                 <w:szCs w:val="28"/>
               </w:rPr>
-              <w:t xml:space="preserve">git </w:t>
-            </w:r>
-            <w:r>
-              <w:rPr>
-                <w:rFonts w:ascii="Arial" w:hAnsi="Arial" w:cs="Arial"/>
-                <w:sz w:val="28"/>
-                <w:szCs w:val="28"/>
-              </w:rPr>
-              <w:t>checkout “nombre rama”</w:t>
+              <w:t>git checkout “nombre rama”</w:t>
             </w:r>
           </w:p>
         </w:tc>
@@ -2381,46 +2406,74 @@
                 <w:rFonts w:ascii="Arial" w:hAnsi="Arial" w:cs="Arial"/>
                 <w:sz w:val="28"/>
                 <w:szCs w:val="28"/>
-              </w:rPr>
-            </w:pPr>
-            <w:r>
-              <w:rPr>
-                <w:rFonts w:ascii="Arial" w:hAnsi="Arial" w:cs="Arial"/>
-                <w:sz w:val="28"/>
-                <w:szCs w:val="28"/>
-              </w:rPr>
-              <w:t>git checkout</w:t>
-            </w:r>
-            <w:r>
-              <w:rPr>
-                <w:rFonts w:ascii="Arial" w:hAnsi="Arial" w:cs="Arial"/>
-                <w:sz w:val="28"/>
-                <w:szCs w:val="28"/>
-              </w:rPr>
-              <w:t xml:space="preserve"> -b</w:t>
-            </w:r>
-          </w:p>
-        </w:tc>
-        <w:tc>
-          <w:tcPr>
-            <w:tcW w:w="4414" w:type="dxa"/>
-          </w:tcPr>
-          <w:p>
-            <w:pPr>
-              <w:jc w:val="both"/>
-              <w:rPr>
-                <w:rFonts w:ascii="Arial" w:hAnsi="Arial" w:cs="Arial"/>
-                <w:sz w:val="28"/>
-                <w:szCs w:val="28"/>
-              </w:rPr>
-            </w:pPr>
-            <w:r>
-              <w:rPr>
-                <w:rFonts w:ascii="Arial" w:hAnsi="Arial" w:cs="Arial"/>
-                <w:sz w:val="28"/>
-                <w:szCs w:val="28"/>
-              </w:rPr>
-              <w:t>Crea una rama con el nombre indicada nombre y cambia automáticamente a dicha rama.</w:t>
+                <w:lang w:val="en-US"/>
+              </w:rPr>
+            </w:pPr>
+            <w:r>
+              <w:rPr>
+                <w:rFonts w:ascii="Arial" w:hAnsi="Arial" w:cs="Arial"/>
+                <w:sz w:val="28"/>
+                <w:szCs w:val="28"/>
+                <w:lang w:val="en-US"/>
+              </w:rPr>
+              <w:t>git checkout -b</w:t>
+            </w:r>
+            <w:r>
+              <w:rPr>
+                <w:rFonts w:ascii="Arial" w:hAnsi="Arial" w:cs="Arial"/>
+                <w:sz w:val="28"/>
+                <w:szCs w:val="28"/>
+                <w:lang w:val="en-US"/>
+              </w:rPr>
+              <w:t xml:space="preserve"> </w:t>
+            </w:r>
+            <w:r>
+              <w:rPr>
+                <w:rFonts w:ascii="Arial" w:hAnsi="Arial" w:cs="Arial"/>
+                <w:sz w:val="28"/>
+                <w:szCs w:val="28"/>
+                <w:lang w:val="en-US"/>
+              </w:rPr>
+              <w:t>“nombre rama”</w:t>
+            </w:r>
+          </w:p>
+        </w:tc>
+        <w:tc>
+          <w:tcPr>
+            <w:tcW w:w="4414" w:type="dxa"/>
+          </w:tcPr>
+          <w:p>
+            <w:pPr>
+              <w:jc w:val="both"/>
+              <w:rPr>
+                <w:rFonts w:ascii="Arial" w:hAnsi="Arial" w:cs="Arial"/>
+                <w:sz w:val="28"/>
+                <w:szCs w:val="28"/>
+              </w:rPr>
+            </w:pPr>
+            <w:r>
+              <w:rPr>
+                <w:rFonts w:ascii="Arial" w:hAnsi="Arial" w:cs="Arial"/>
+                <w:sz w:val="28"/>
+                <w:szCs w:val="28"/>
+              </w:rPr>
+              <w:t>Crea una rama con el nombre indicad</w:t>
+            </w:r>
+            <w:r>
+              <w:rPr>
+                <w:rFonts w:ascii="Arial" w:hAnsi="Arial" w:cs="Arial"/>
+                <w:sz w:val="28"/>
+                <w:szCs w:val="28"/>
+              </w:rPr>
+              <w:t xml:space="preserve">o </w:t>
+            </w:r>
+            <w:r>
+              <w:rPr>
+                <w:rFonts w:ascii="Arial" w:hAnsi="Arial" w:cs="Arial"/>
+                <w:sz w:val="28"/>
+                <w:szCs w:val="28"/>
+              </w:rPr>
+              <w:t>y cambia automáticamente a dicha rama.</w:t>
             </w:r>
           </w:p>
         </w:tc>
@@ -2448,15 +2501,7 @@
                 <w:sz w:val="28"/>
                 <w:szCs w:val="28"/>
               </w:rPr>
-              <w:t xml:space="preserve">git </w:t>
-            </w:r>
-            <w:r>
-              <w:rPr>
-                <w:rFonts w:ascii="Arial" w:hAnsi="Arial" w:cs="Arial"/>
-                <w:sz w:val="28"/>
-                <w:szCs w:val="28"/>
-              </w:rPr>
-              <w:t>branch -d “Nombre de la rama”</w:t>
+              <w:t>git branch -d “Nombre de la rama”</w:t>
             </w:r>
           </w:p>
         </w:tc>
@@ -2507,16 +2552,7 @@
                 <w:sz w:val="28"/>
                 <w:szCs w:val="28"/>
               </w:rPr>
-              <w:lastRenderedPageBreak/>
-              <w:t xml:space="preserve">Si existen archivos en el espacio de trabajo o en la </w:t>
-            </w:r>
-            <w:r>
-              <w:rPr>
-                <w:rFonts w:ascii="Arial" w:hAnsi="Arial" w:cs="Arial"/>
-                <w:sz w:val="28"/>
-                <w:szCs w:val="28"/>
-              </w:rPr>
-              <w:t>“</w:t>
+              <w:t>Si existen archivos en el espacio de trabajo o en la “</w:t>
             </w:r>
             <w:r>
               <w:rPr>
@@ -2532,15 +2568,7 @@
                 <w:sz w:val="28"/>
                 <w:szCs w:val="28"/>
               </w:rPr>
-              <w:t>”</w:t>
-            </w:r>
-            <w:r>
-              <w:rPr>
-                <w:rFonts w:ascii="Arial" w:hAnsi="Arial" w:cs="Arial"/>
-                <w:sz w:val="28"/>
-                <w:szCs w:val="28"/>
-              </w:rPr>
-              <w:t xml:space="preserve"> estos quedarán en dichos lugares, independiente de las rama</w:t>
+              <w:t>” estos quedarán en dichos lugares, independiente de la rama</w:t>
             </w:r>
             <w:r>
               <w:rPr>
@@ -2556,31 +2584,71 @@
                 <w:sz w:val="28"/>
                 <w:szCs w:val="28"/>
               </w:rPr>
-              <w:t xml:space="preserve"> en la que nos encontremos, en incluso una vez eliminada la rama en donde se crearon</w:t>
-            </w:r>
-            <w:r>
-              <w:rPr>
-                <w:rFonts w:ascii="Arial" w:hAnsi="Arial" w:cs="Arial"/>
-                <w:sz w:val="28"/>
-                <w:szCs w:val="28"/>
-              </w:rPr>
-              <w:t xml:space="preserve">, </w:t>
-            </w:r>
-            <w:r>
-              <w:rPr>
-                <w:rFonts w:ascii="Arial" w:hAnsi="Arial" w:cs="Arial"/>
-                <w:sz w:val="28"/>
-                <w:szCs w:val="28"/>
-              </w:rPr>
-              <w:t>permanecerán allí hasta que sean enviada al repositorio local desde alguna rama</w:t>
-            </w:r>
-            <w:r>
-              <w:rPr>
-                <w:rFonts w:ascii="Arial" w:hAnsi="Arial" w:cs="Arial"/>
-                <w:sz w:val="28"/>
-                <w:szCs w:val="28"/>
-              </w:rPr>
-              <w:t>. Esto sucede porque las ramas solo se diferencia</w:t>
+              <w:t xml:space="preserve"> en la que nos encontremos,</w:t>
+            </w:r>
+            <w:r>
+              <w:rPr>
+                <w:rFonts w:ascii="Arial" w:hAnsi="Arial" w:cs="Arial"/>
+                <w:sz w:val="28"/>
+                <w:szCs w:val="28"/>
+              </w:rPr>
+              <w:t xml:space="preserve"> </w:t>
+            </w:r>
+            <w:r>
+              <w:rPr>
+                <w:rFonts w:ascii="Arial" w:hAnsi="Arial" w:cs="Arial"/>
+                <w:sz w:val="28"/>
+                <w:szCs w:val="28"/>
+              </w:rPr>
+              <w:t>incluso una vez eliminada la rama en donde se crearon</w:t>
+            </w:r>
+            <w:r>
+              <w:rPr>
+                <w:rFonts w:ascii="Arial" w:hAnsi="Arial" w:cs="Arial"/>
+                <w:sz w:val="28"/>
+                <w:szCs w:val="28"/>
+              </w:rPr>
+              <w:t>, permanecerán allí hasta que sean enviada al repositorio local desde alguna</w:t>
+            </w:r>
+            <w:r>
+              <w:rPr>
+                <w:rFonts w:ascii="Arial" w:hAnsi="Arial" w:cs="Arial"/>
+                <w:sz w:val="28"/>
+                <w:szCs w:val="28"/>
+              </w:rPr>
+              <w:t xml:space="preserve"> otra</w:t>
+            </w:r>
+            <w:r>
+              <w:rPr>
+                <w:rFonts w:ascii="Arial" w:hAnsi="Arial" w:cs="Arial"/>
+                <w:sz w:val="28"/>
+                <w:szCs w:val="28"/>
+              </w:rPr>
+              <w:t xml:space="preserve"> rama</w:t>
+            </w:r>
+            <w:r>
+              <w:rPr>
+                <w:rFonts w:ascii="Arial" w:hAnsi="Arial" w:cs="Arial"/>
+                <w:sz w:val="28"/>
+                <w:szCs w:val="28"/>
+              </w:rPr>
+              <w:t>.</w:t>
+            </w:r>
+            <w:r>
+              <w:rPr>
+                <w:rFonts w:ascii="Arial" w:hAnsi="Arial" w:cs="Arial"/>
+                <w:sz w:val="28"/>
+                <w:szCs w:val="28"/>
+              </w:rPr>
+              <w:t xml:space="preserve"> </w:t>
+            </w:r>
+            <w:r>
+              <w:rPr>
+                <w:rFonts w:ascii="Arial" w:hAnsi="Arial" w:cs="Arial"/>
+                <w:sz w:val="28"/>
+                <w:szCs w:val="28"/>
+              </w:rPr>
+              <w:t>Esto sucede porque las ramas solo se diferencia</w:t>
             </w:r>
             <w:r>
               <w:rPr>
@@ -2596,15 +2664,7 @@
                 <w:sz w:val="28"/>
                 <w:szCs w:val="28"/>
               </w:rPr>
-              <w:t xml:space="preserve"> una vez realizado sus respectivos “commit”, espacio de trabajo y </w:t>
-            </w:r>
-            <w:r>
-              <w:rPr>
-                <w:rFonts w:ascii="Arial" w:hAnsi="Arial" w:cs="Arial"/>
-                <w:sz w:val="28"/>
-                <w:szCs w:val="28"/>
-              </w:rPr>
-              <w:t>“</w:t>
+              <w:t xml:space="preserve"> una vez realizado sus respectivos “commit”, espacio de trabajo y “</w:t>
             </w:r>
             <w:r>
               <w:rPr>
@@ -2620,15 +2680,7 @@
                 <w:sz w:val="28"/>
                 <w:szCs w:val="28"/>
               </w:rPr>
-              <w:t>”,</w:t>
-            </w:r>
-            <w:r>
-              <w:rPr>
-                <w:rFonts w:ascii="Arial" w:hAnsi="Arial" w:cs="Arial"/>
-                <w:sz w:val="28"/>
-                <w:szCs w:val="28"/>
-              </w:rPr>
-              <w:t xml:space="preserve"> son compartidos.</w:t>
+              <w:t>”, son compartidos.</w:t>
             </w:r>
           </w:p>
         </w:tc>
@@ -2656,147 +2708,139 @@
                 <w:sz w:val="28"/>
                 <w:szCs w:val="28"/>
               </w:rPr>
+              <w:t>git branch -D “Nombre de la rama”</w:t>
+            </w:r>
+          </w:p>
+        </w:tc>
+        <w:tc>
+          <w:tcPr>
+            <w:tcW w:w="4414" w:type="dxa"/>
+          </w:tcPr>
+          <w:p>
+            <w:pPr>
+              <w:jc w:val="both"/>
+              <w:rPr>
+                <w:rFonts w:ascii="Arial" w:hAnsi="Arial" w:cs="Arial"/>
+                <w:sz w:val="28"/>
+                <w:szCs w:val="28"/>
+              </w:rPr>
+            </w:pPr>
+            <w:r>
+              <w:rPr>
+                <w:rFonts w:ascii="Arial" w:hAnsi="Arial" w:cs="Arial"/>
+                <w:sz w:val="28"/>
+                <w:szCs w:val="28"/>
+              </w:rPr>
+              <w:t>Fuerza la eliminación</w:t>
+            </w:r>
+            <w:r>
+              <w:rPr>
+                <w:rFonts w:ascii="Arial" w:hAnsi="Arial" w:cs="Arial"/>
+                <w:sz w:val="28"/>
+                <w:szCs w:val="28"/>
+              </w:rPr>
+              <w:t xml:space="preserve"> de</w:t>
+            </w:r>
+            <w:r>
+              <w:rPr>
+                <w:rFonts w:ascii="Arial" w:hAnsi="Arial" w:cs="Arial"/>
+                <w:sz w:val="28"/>
+                <w:szCs w:val="28"/>
+              </w:rPr>
+              <w:t xml:space="preserve"> </w:t>
+            </w:r>
+            <w:r>
+              <w:rPr>
+                <w:rFonts w:ascii="Arial" w:hAnsi="Arial" w:cs="Arial"/>
+                <w:sz w:val="28"/>
+                <w:szCs w:val="28"/>
+              </w:rPr>
+              <w:t>una rama que</w:t>
+            </w:r>
+            <w:r>
+              <w:rPr>
+                <w:rFonts w:ascii="Arial" w:hAnsi="Arial" w:cs="Arial"/>
+                <w:sz w:val="28"/>
+                <w:szCs w:val="28"/>
+              </w:rPr>
+              <w:t xml:space="preserve"> haya</w:t>
+            </w:r>
+            <w:r>
+              <w:rPr>
+                <w:rFonts w:ascii="Arial" w:hAnsi="Arial" w:cs="Arial"/>
+                <w:sz w:val="28"/>
+                <w:szCs w:val="28"/>
+              </w:rPr>
+              <w:t xml:space="preserve"> realizado algún “commit”, se debe ejecutar el comando desde una rama diferente a la que se desea eliminar.</w:t>
+            </w:r>
+          </w:p>
+          <w:p>
+            <w:pPr>
+              <w:jc w:val="both"/>
+              <w:rPr>
+                <w:rFonts w:ascii="Arial" w:hAnsi="Arial" w:cs="Arial"/>
+                <w:sz w:val="28"/>
+                <w:szCs w:val="28"/>
+              </w:rPr>
+            </w:pPr>
+          </w:p>
+          <w:p>
+            <w:pPr>
+              <w:jc w:val="both"/>
+              <w:rPr>
+                <w:rFonts w:ascii="Arial" w:hAnsi="Arial" w:cs="Arial"/>
+                <w:sz w:val="28"/>
+                <w:szCs w:val="28"/>
+              </w:rPr>
+            </w:pPr>
+            <w:r>
+              <w:rPr>
+                <w:rFonts w:ascii="Arial" w:hAnsi="Arial" w:cs="Arial"/>
+                <w:sz w:val="28"/>
+                <w:szCs w:val="28"/>
+              </w:rPr>
+              <w:t>Si existen archivos en el espacio de trabajo o en la “</w:t>
+            </w:r>
+            <w:r>
+              <w:rPr>
+                <w:rFonts w:ascii="Arial" w:hAnsi="Arial" w:cs="Arial"/>
+                <w:sz w:val="28"/>
+                <w:szCs w:val="28"/>
+              </w:rPr>
+              <w:t>Staging Area</w:t>
+            </w:r>
+            <w:r>
+              <w:rPr>
+                <w:rFonts w:ascii="Arial" w:hAnsi="Arial" w:cs="Arial"/>
+                <w:sz w:val="28"/>
+                <w:szCs w:val="28"/>
+              </w:rPr>
+              <w:t xml:space="preserve">” estos quedarán en dichos lugares, independiente de la rama en la que nos encontremos, en incluso una vez eliminada la rama </w:t>
+            </w:r>
+            <w:r>
+              <w:rPr>
+                <w:rFonts w:ascii="Arial" w:hAnsi="Arial" w:cs="Arial"/>
+                <w:sz w:val="28"/>
+                <w:szCs w:val="28"/>
+              </w:rPr>
               <w:lastRenderedPageBreak/>
-              <w:t>git branch -</w:t>
-            </w:r>
-            <w:r>
-              <w:rPr>
-                <w:rFonts w:ascii="Arial" w:hAnsi="Arial" w:cs="Arial"/>
-                <w:sz w:val="28"/>
-                <w:szCs w:val="28"/>
-              </w:rPr>
-              <w:t>D</w:t>
-            </w:r>
-            <w:r>
-              <w:rPr>
-                <w:rFonts w:ascii="Arial" w:hAnsi="Arial" w:cs="Arial"/>
-                <w:sz w:val="28"/>
-                <w:szCs w:val="28"/>
-              </w:rPr>
-              <w:t xml:space="preserve"> “Nombre de la rama”</w:t>
-            </w:r>
-          </w:p>
-        </w:tc>
-        <w:tc>
-          <w:tcPr>
-            <w:tcW w:w="4414" w:type="dxa"/>
-          </w:tcPr>
-          <w:p>
-            <w:pPr>
-              <w:jc w:val="both"/>
-              <w:rPr>
-                <w:rFonts w:ascii="Arial" w:hAnsi="Arial" w:cs="Arial"/>
-                <w:sz w:val="28"/>
-                <w:szCs w:val="28"/>
-              </w:rPr>
-            </w:pPr>
-            <w:r>
-              <w:rPr>
-                <w:rFonts w:ascii="Arial" w:hAnsi="Arial" w:cs="Arial"/>
-                <w:sz w:val="28"/>
-                <w:szCs w:val="28"/>
-              </w:rPr>
-              <w:t xml:space="preserve">Fuerza la eliminación </w:t>
-            </w:r>
-            <w:r>
-              <w:rPr>
-                <w:rFonts w:ascii="Arial" w:hAnsi="Arial" w:cs="Arial"/>
-                <w:sz w:val="28"/>
-                <w:szCs w:val="28"/>
-              </w:rPr>
-              <w:t>una rama que realizado algún “commit”, se debe ejecutar el comando desde una rama diferente a la que se desea eliminar.</w:t>
-            </w:r>
-          </w:p>
-          <w:p>
-            <w:pPr>
-              <w:jc w:val="both"/>
-              <w:rPr>
-                <w:rFonts w:ascii="Arial" w:hAnsi="Arial" w:cs="Arial"/>
-                <w:sz w:val="28"/>
-                <w:szCs w:val="28"/>
-              </w:rPr>
-            </w:pPr>
-          </w:p>
-          <w:p>
-            <w:pPr>
-              <w:jc w:val="both"/>
-              <w:rPr>
-                <w:rFonts w:ascii="Arial" w:hAnsi="Arial" w:cs="Arial"/>
-                <w:sz w:val="28"/>
-                <w:szCs w:val="28"/>
-              </w:rPr>
-            </w:pPr>
-            <w:r>
-              <w:rPr>
-                <w:rFonts w:ascii="Arial" w:hAnsi="Arial" w:cs="Arial"/>
-                <w:sz w:val="28"/>
-                <w:szCs w:val="28"/>
-              </w:rPr>
-              <w:t>Si existen archivos en el espacio de trabajo o en la “</w:t>
-            </w:r>
-            <w:r>
-              <w:rPr>
-                <w:rFonts w:ascii="Arial" w:hAnsi="Arial" w:cs="Arial"/>
-                <w:sz w:val="28"/>
-                <w:szCs w:val="28"/>
-              </w:rPr>
-              <w:t>Staging Area</w:t>
-            </w:r>
-            <w:r>
-              <w:rPr>
-                <w:rFonts w:ascii="Arial" w:hAnsi="Arial" w:cs="Arial"/>
-                <w:sz w:val="28"/>
-                <w:szCs w:val="28"/>
-              </w:rPr>
-              <w:t>” estos quedarán en dichos lugares, independiente de las rama</w:t>
-            </w:r>
-            <w:r>
-              <w:rPr>
-                <w:rFonts w:ascii="Arial" w:hAnsi="Arial" w:cs="Arial"/>
-                <w:sz w:val="28"/>
-                <w:szCs w:val="28"/>
-              </w:rPr>
-              <w:t>s</w:t>
-            </w:r>
-            <w:r>
-              <w:rPr>
-                <w:rFonts w:ascii="Arial" w:hAnsi="Arial" w:cs="Arial"/>
-                <w:sz w:val="28"/>
-                <w:szCs w:val="28"/>
-              </w:rPr>
-              <w:t xml:space="preserve"> en la que nos encontremos, en incluso una vez eliminada la rama en donde se crearon</w:t>
-            </w:r>
-            <w:r>
-              <w:rPr>
-                <w:rFonts w:ascii="Arial" w:hAnsi="Arial" w:cs="Arial"/>
-                <w:sz w:val="28"/>
-                <w:szCs w:val="28"/>
-              </w:rPr>
-              <w:t>, permanecerán allí hasta que sean enviada al repositorio local desde alguna rama</w:t>
-            </w:r>
-            <w:r>
-              <w:rPr>
-                <w:rFonts w:ascii="Arial" w:hAnsi="Arial" w:cs="Arial"/>
-                <w:sz w:val="28"/>
-                <w:szCs w:val="28"/>
-              </w:rPr>
-              <w:t>. Esto sucede porque las ramas solo se diferencia</w:t>
-            </w:r>
-            <w:r>
-              <w:rPr>
-                <w:rFonts w:ascii="Arial" w:hAnsi="Arial" w:cs="Arial"/>
-                <w:sz w:val="28"/>
-                <w:szCs w:val="28"/>
-              </w:rPr>
-              <w:t>n</w:t>
-            </w:r>
-            <w:r>
-              <w:rPr>
-                <w:rFonts w:ascii="Arial" w:hAnsi="Arial" w:cs="Arial"/>
-                <w:sz w:val="28"/>
-                <w:szCs w:val="28"/>
-              </w:rPr>
-              <w:t xml:space="preserve"> una vez realizado sus respectivos “commit”, espacio de trabajo y “</w:t>
+              <w:t>en donde se crearon, permanecerán allí hasta que sean enviada al repositorio local desde alguna rama</w:t>
+            </w:r>
+            <w:r>
+              <w:rPr>
+                <w:rFonts w:ascii="Arial" w:hAnsi="Arial" w:cs="Arial"/>
+                <w:sz w:val="28"/>
+                <w:szCs w:val="28"/>
+              </w:rPr>
+              <w:t xml:space="preserve"> diferente</w:t>
+            </w:r>
+            <w:r>
+              <w:rPr>
+                <w:rFonts w:ascii="Arial" w:hAnsi="Arial" w:cs="Arial"/>
+                <w:sz w:val="28"/>
+                <w:szCs w:val="28"/>
+              </w:rPr>
+              <w:t>. Esto sucede porque las ramas solo se diferencian una vez realizado sus respectivos “commit”, espacio de trabajo y “</w:t>
             </w:r>
             <w:r>
               <w:rPr>
@@ -2971,7 +3015,55 @@
                 <w:sz w:val="28"/>
                 <w:szCs w:val="28"/>
               </w:rPr>
-              <w:t>Conecta el repositorio local a uno remoto, guarda en las configuraciones a donde debe conectarse para subir, empujar , los archivos a la nube.</w:t>
+              <w:t xml:space="preserve">Conecta el repositorio local a uno remoto, guarda en las configuraciones </w:t>
+            </w:r>
+            <w:r>
+              <w:rPr>
+                <w:rFonts w:ascii="Arial" w:hAnsi="Arial" w:cs="Arial"/>
+                <w:sz w:val="28"/>
+                <w:szCs w:val="28"/>
+              </w:rPr>
+              <w:t>el lugar</w:t>
+            </w:r>
+            <w:r>
+              <w:rPr>
+                <w:rFonts w:ascii="Arial" w:hAnsi="Arial" w:cs="Arial"/>
+                <w:sz w:val="28"/>
+                <w:szCs w:val="28"/>
+              </w:rPr>
+              <w:t xml:space="preserve"> donde debe conectarse </w:t>
+            </w:r>
+            <w:r>
+              <w:rPr>
+                <w:rFonts w:ascii="Arial" w:hAnsi="Arial" w:cs="Arial"/>
+                <w:sz w:val="28"/>
+                <w:szCs w:val="28"/>
+              </w:rPr>
+              <w:t xml:space="preserve">nuestro repositorio loca </w:t>
+            </w:r>
+            <w:r>
+              <w:rPr>
+                <w:rFonts w:ascii="Arial" w:hAnsi="Arial" w:cs="Arial"/>
+                <w:sz w:val="28"/>
+                <w:szCs w:val="28"/>
+              </w:rPr>
+              <w:t xml:space="preserve">para subir, </w:t>
+            </w:r>
+            <w:r>
+              <w:rPr>
+                <w:rFonts w:ascii="Arial" w:hAnsi="Arial" w:cs="Arial"/>
+                <w:sz w:val="28"/>
+                <w:szCs w:val="28"/>
+              </w:rPr>
+              <w:t>empujar,</w:t>
+            </w:r>
+            <w:r>
+              <w:rPr>
+                <w:rFonts w:ascii="Arial" w:hAnsi="Arial" w:cs="Arial"/>
+                <w:sz w:val="28"/>
+                <w:szCs w:val="28"/>
+              </w:rPr>
+              <w:t xml:space="preserve"> los archivos a la nube.</w:t>
             </w:r>
           </w:p>
         </w:tc>
@@ -3124,7 +3216,31 @@
                 <w:sz w:val="28"/>
                 <w:szCs w:val="28"/>
               </w:rPr>
-              <w:t>envía los cambio de todo el repositorio local al repositorio remoto.</w:t>
+              <w:t>E</w:t>
+            </w:r>
+            <w:r>
+              <w:rPr>
+                <w:rFonts w:ascii="Arial" w:hAnsi="Arial" w:cs="Arial"/>
+                <w:sz w:val="28"/>
+                <w:szCs w:val="28"/>
+              </w:rPr>
+              <w:t>nvía los cambio</w:t>
+            </w:r>
+            <w:r>
+              <w:rPr>
+                <w:rFonts w:ascii="Arial" w:hAnsi="Arial" w:cs="Arial"/>
+                <w:sz w:val="28"/>
+                <w:szCs w:val="28"/>
+              </w:rPr>
+              <w:t>s</w:t>
+            </w:r>
+            <w:r>
+              <w:rPr>
+                <w:rFonts w:ascii="Arial" w:hAnsi="Arial" w:cs="Arial"/>
+                <w:sz w:val="28"/>
+                <w:szCs w:val="28"/>
+              </w:rPr>
+              <w:t xml:space="preserve"> de todo el repositorio local al repositorio remoto.</w:t>
             </w:r>
           </w:p>
         </w:tc>
@@ -3239,6 +3355,7 @@
         <w:docPartUnique/>
       </w:docPartObj>
     </w:sdtPr>
+    <w:sdtEndPr/>
     <w:sdtContent>
       <w:p>
         <w:pPr>

</xml_diff>

<commit_message>
Se actualiza lista de comandos git
basados en la práctica durante la semana
</commit_message>
<xml_diff>
--- a/Primera Entrega/Clase 6- Cierre Git y Github/Alumnos/Git_y_Github_Munoz_Alan/Practica obligatoria individual 1.2 Mochila Viajero.docx
+++ b/Primera Entrega/Clase 6- Cierre Git y Github/Alumnos/Git_y_Github_Munoz_Alan/Practica obligatoria individual 1.2 Mochila Viajero.docx
@@ -1180,15 +1180,7 @@
                 <w:sz w:val="28"/>
                 <w:szCs w:val="28"/>
               </w:rPr>
-              <w:t xml:space="preserve"> Si se elimina del repositorio loca, queda sin seguimiento, y si se realiza un “add nombre del archivo” pasa directamente al repositorio local, saltándose la </w:t>
-            </w:r>
-            <w:r>
-              <w:rPr>
-                <w:rFonts w:ascii="Arial" w:hAnsi="Arial" w:cs="Arial"/>
-                <w:sz w:val="28"/>
-                <w:szCs w:val="28"/>
-              </w:rPr>
-              <w:t>“</w:t>
+              <w:t xml:space="preserve"> Si se elimina del repositorio loca, queda sin seguimiento, y si se realiza un “add nombre del archivo” pasa directamente al repositorio local, saltándose la “</w:t>
             </w:r>
             <w:r>
               <w:rPr>
@@ -1204,15 +1196,7 @@
                 <w:sz w:val="28"/>
                 <w:szCs w:val="28"/>
               </w:rPr>
-              <w:t>”</w:t>
-            </w:r>
-            <w:r>
-              <w:rPr>
-                <w:rFonts w:ascii="Arial" w:hAnsi="Arial" w:cs="Arial"/>
-                <w:sz w:val="28"/>
-                <w:szCs w:val="28"/>
-              </w:rPr>
-              <w:t>.</w:t>
+              <w:t>”.</w:t>
             </w:r>
           </w:p>
         </w:tc>
@@ -1237,7 +1221,47 @@
                 <w:sz w:val="28"/>
                 <w:szCs w:val="28"/>
               </w:rPr>
-              <w:t>git restore --staged</w:t>
+              <w:t xml:space="preserve">git restore </w:t>
+            </w:r>
+            <w:r>
+              <w:rPr>
+                <w:rFonts w:ascii="Arial" w:hAnsi="Arial" w:cs="Arial"/>
+                <w:sz w:val="28"/>
+                <w:szCs w:val="28"/>
+              </w:rPr>
+              <w:t>–</w:t>
+            </w:r>
+            <w:r>
+              <w:rPr>
+                <w:rFonts w:ascii="Arial" w:hAnsi="Arial" w:cs="Arial"/>
+                <w:sz w:val="28"/>
+                <w:szCs w:val="28"/>
+              </w:rPr>
+              <w:t>staged</w:t>
+            </w:r>
+            <w:r>
+              <w:rPr>
+                <w:rFonts w:ascii="Arial" w:hAnsi="Arial" w:cs="Arial"/>
+                <w:sz w:val="28"/>
+                <w:szCs w:val="28"/>
+              </w:rPr>
+              <w:t xml:space="preserve"> </w:t>
+            </w:r>
+            <w:r>
+              <w:rPr>
+                <w:rFonts w:ascii="Arial" w:hAnsi="Arial" w:cs="Arial"/>
+                <w:sz w:val="28"/>
+                <w:szCs w:val="28"/>
+              </w:rPr>
+              <w:t>“Nombre del archivo”</w:t>
+            </w:r>
+            <w:r>
+              <w:rPr>
+                <w:rFonts w:ascii="Arial" w:hAnsi="Arial" w:cs="Arial"/>
+                <w:sz w:val="28"/>
+                <w:szCs w:val="28"/>
+              </w:rPr>
+              <w:t xml:space="preserve"> </w:t>
             </w:r>
           </w:p>
         </w:tc>
@@ -1976,6 +2000,126 @@
                 <w:rFonts w:ascii="Arial" w:hAnsi="Arial" w:cs="Arial"/>
                 <w:sz w:val="28"/>
                 <w:szCs w:val="28"/>
+              </w:rPr>
+            </w:pPr>
+            <w:r>
+              <w:rPr>
+                <w:rFonts w:ascii="Arial" w:hAnsi="Arial" w:cs="Arial"/>
+                <w:sz w:val="28"/>
+                <w:szCs w:val="28"/>
+              </w:rPr>
+              <w:t xml:space="preserve">git show </w:t>
+            </w:r>
+          </w:p>
+        </w:tc>
+        <w:tc>
+          <w:tcPr>
+            <w:tcW w:w="4414" w:type="dxa"/>
+          </w:tcPr>
+          <w:p>
+            <w:pPr>
+              <w:jc w:val="both"/>
+              <w:rPr>
+                <w:rFonts w:ascii="Arial" w:hAnsi="Arial" w:cs="Arial"/>
+                <w:sz w:val="28"/>
+                <w:szCs w:val="28"/>
+              </w:rPr>
+            </w:pPr>
+            <w:r>
+              <w:rPr>
+                <w:rFonts w:ascii="Arial" w:hAnsi="Arial" w:cs="Arial"/>
+                <w:sz w:val="28"/>
+                <w:szCs w:val="28"/>
+              </w:rPr>
+              <w:t>Muestra los cambios realizados a los archivos en el último “commit” enviado. Si hubieron archivos que no sufrieron modificaciones previo al envío del “commit” no se mostrará información de dicho archivo.</w:t>
+            </w:r>
+          </w:p>
+        </w:tc>
+      </w:tr>
+      <w:tr>
+        <w:tc>
+          <w:tcPr>
+            <w:tcW w:w="4414" w:type="dxa"/>
+          </w:tcPr>
+          <w:p>
+            <w:pPr>
+              <w:jc w:val="both"/>
+              <w:rPr>
+                <w:rFonts w:ascii="Arial" w:hAnsi="Arial" w:cs="Arial"/>
+                <w:sz w:val="28"/>
+                <w:szCs w:val="28"/>
+              </w:rPr>
+            </w:pPr>
+            <w:r>
+              <w:rPr>
+                <w:rFonts w:ascii="Arial" w:hAnsi="Arial" w:cs="Arial"/>
+                <w:sz w:val="28"/>
+                <w:szCs w:val="28"/>
+              </w:rPr>
+              <w:t>git show</w:t>
+            </w:r>
+            <w:r>
+              <w:rPr>
+                <w:rFonts w:ascii="Arial" w:hAnsi="Arial" w:cs="Arial"/>
+                <w:sz w:val="28"/>
+                <w:szCs w:val="28"/>
+              </w:rPr>
+              <w:t xml:space="preserve"> “Nombre del archivo”</w:t>
+            </w:r>
+          </w:p>
+        </w:tc>
+        <w:tc>
+          <w:tcPr>
+            <w:tcW w:w="4414" w:type="dxa"/>
+          </w:tcPr>
+          <w:p>
+            <w:pPr>
+              <w:jc w:val="both"/>
+              <w:rPr>
+                <w:rFonts w:ascii="Arial" w:hAnsi="Arial" w:cs="Arial"/>
+                <w:sz w:val="28"/>
+                <w:szCs w:val="28"/>
+              </w:rPr>
+            </w:pPr>
+            <w:r>
+              <w:rPr>
+                <w:rFonts w:ascii="Arial" w:hAnsi="Arial" w:cs="Arial"/>
+                <w:sz w:val="28"/>
+                <w:szCs w:val="28"/>
+              </w:rPr>
+              <w:t xml:space="preserve">Muestra los cambios realizados a </w:t>
+            </w:r>
+            <w:r>
+              <w:rPr>
+                <w:rFonts w:ascii="Arial" w:hAnsi="Arial" w:cs="Arial"/>
+                <w:sz w:val="28"/>
+                <w:szCs w:val="28"/>
+              </w:rPr>
+              <w:t xml:space="preserve">un archivo concreto </w:t>
+            </w:r>
+            <w:r>
+              <w:rPr>
+                <w:rFonts w:ascii="Arial" w:hAnsi="Arial" w:cs="Arial"/>
+                <w:sz w:val="28"/>
+                <w:szCs w:val="28"/>
+              </w:rPr>
+              <w:t>en el último “commit” enviado.</w:t>
+            </w:r>
+          </w:p>
+        </w:tc>
+      </w:tr>
+      <w:tr>
+        <w:tc>
+          <w:tcPr>
+            <w:tcW w:w="4414" w:type="dxa"/>
+          </w:tcPr>
+          <w:p>
+            <w:pPr>
+              <w:jc w:val="both"/>
+              <w:rPr>
+                <w:rFonts w:ascii="Arial" w:hAnsi="Arial" w:cs="Arial"/>
+                <w:sz w:val="28"/>
+                <w:szCs w:val="28"/>
                 <w:lang w:val="en-US"/>
               </w:rPr>
             </w:pPr>
@@ -2079,6 +2223,7 @@
                 <w:sz w:val="28"/>
                 <w:szCs w:val="28"/>
               </w:rPr>
+              <w:lastRenderedPageBreak/>
               <w:t>S</w:t>
             </w:r>
             <w:r>
@@ -2103,7 +2248,23 @@
                 <w:sz w:val="28"/>
                 <w:szCs w:val="28"/>
               </w:rPr>
-              <w:t xml:space="preserve"> no hacer “commit” poque el log HEAD cambiaría a esta versión anterior. Otra opción es crear una rama nueva con esta versión d</w:t>
+              <w:t xml:space="preserve"> no hacer “commit” po</w:t>
+            </w:r>
+            <w:r>
+              <w:rPr>
+                <w:rFonts w:ascii="Arial" w:hAnsi="Arial" w:cs="Arial"/>
+                <w:sz w:val="28"/>
+                <w:szCs w:val="28"/>
+              </w:rPr>
+              <w:t>r</w:t>
+            </w:r>
+            <w:r>
+              <w:rPr>
+                <w:rFonts w:ascii="Arial" w:hAnsi="Arial" w:cs="Arial"/>
+                <w:sz w:val="28"/>
+                <w:szCs w:val="28"/>
+              </w:rPr>
+              <w:t>que el log HEAD cambiaría a esta versión anterior. Otra opción es crear una rama nueva con esta versión d</w:t>
             </w:r>
             <w:r>
               <w:rPr>
@@ -2136,6 +2297,277 @@
                 <w:szCs w:val="28"/>
               </w:rPr>
               <w:t>“Nombre de la nueva rama”</w:t>
+            </w:r>
+            <w:r>
+              <w:rPr>
+                <w:rFonts w:ascii="Arial" w:hAnsi="Arial" w:cs="Arial"/>
+                <w:sz w:val="28"/>
+                <w:szCs w:val="28"/>
+              </w:rPr>
+              <w:t>. Para volver a la versión actual del espacio de trabajo, ejecutar el comando “git checkout nombre de la rama”</w:t>
+            </w:r>
+          </w:p>
+        </w:tc>
+      </w:tr>
+      <w:tr>
+        <w:tc>
+          <w:tcPr>
+            <w:tcW w:w="4414" w:type="dxa"/>
+          </w:tcPr>
+          <w:p>
+            <w:pPr>
+              <w:jc w:val="both"/>
+              <w:rPr>
+                <w:rFonts w:ascii="Arial" w:hAnsi="Arial" w:cs="Arial"/>
+                <w:sz w:val="28"/>
+                <w:szCs w:val="28"/>
+              </w:rPr>
+            </w:pPr>
+            <w:r>
+              <w:rPr>
+                <w:rFonts w:ascii="Arial" w:hAnsi="Arial" w:cs="Arial"/>
+                <w:sz w:val="28"/>
+                <w:szCs w:val="28"/>
+              </w:rPr>
+              <w:lastRenderedPageBreak/>
+              <w:t>git checkout “código del commit”</w:t>
+            </w:r>
+            <w:r>
+              <w:rPr>
+                <w:rFonts w:ascii="Arial" w:hAnsi="Arial" w:cs="Arial"/>
+                <w:sz w:val="28"/>
+                <w:szCs w:val="28"/>
+              </w:rPr>
+              <w:t xml:space="preserve"> “nombre del archivo”</w:t>
+            </w:r>
+          </w:p>
+        </w:tc>
+        <w:tc>
+          <w:tcPr>
+            <w:tcW w:w="4414" w:type="dxa"/>
+          </w:tcPr>
+          <w:p>
+            <w:pPr>
+              <w:jc w:val="both"/>
+              <w:rPr>
+                <w:rFonts w:ascii="Arial" w:hAnsi="Arial" w:cs="Arial"/>
+                <w:sz w:val="28"/>
+                <w:szCs w:val="28"/>
+              </w:rPr>
+            </w:pPr>
+            <w:r>
+              <w:rPr>
+                <w:rFonts w:ascii="Arial" w:hAnsi="Arial" w:cs="Arial"/>
+                <w:sz w:val="28"/>
+                <w:szCs w:val="28"/>
+              </w:rPr>
+              <w:t xml:space="preserve">Permite ver y trabajar en el espacio de trabajo la versión anterior de un archivo específico correspondiente a ese “commit” en particular, se debe procurar no hacer “commit” ya que se guardará dicha versión en el head. </w:t>
+            </w:r>
+            <w:r>
+              <w:rPr>
+                <w:rFonts w:ascii="Arial" w:hAnsi="Arial" w:cs="Arial"/>
+                <w:sz w:val="28"/>
+                <w:szCs w:val="28"/>
+              </w:rPr>
+              <w:t>Para volver a la versión actual del espacio de trabajo, ejecutar el comando “git checkout nombre de la rama</w:t>
+            </w:r>
+            <w:r>
+              <w:rPr>
+                <w:rFonts w:ascii="Arial" w:hAnsi="Arial" w:cs="Arial"/>
+                <w:sz w:val="28"/>
+                <w:szCs w:val="28"/>
+              </w:rPr>
+              <w:t xml:space="preserve"> nombre del archivo</w:t>
+            </w:r>
+            <w:r>
+              <w:rPr>
+                <w:rFonts w:ascii="Arial" w:hAnsi="Arial" w:cs="Arial"/>
+                <w:sz w:val="28"/>
+                <w:szCs w:val="28"/>
+              </w:rPr>
+              <w:t>”</w:t>
+            </w:r>
+          </w:p>
+        </w:tc>
+      </w:tr>
+      <w:tr>
+        <w:tc>
+          <w:tcPr>
+            <w:tcW w:w="4414" w:type="dxa"/>
+          </w:tcPr>
+          <w:p>
+            <w:pPr>
+              <w:jc w:val="both"/>
+              <w:rPr>
+                <w:rFonts w:ascii="Arial" w:hAnsi="Arial" w:cs="Arial"/>
+                <w:sz w:val="28"/>
+                <w:szCs w:val="28"/>
+                <w:lang w:val="en-US"/>
+              </w:rPr>
+            </w:pPr>
+            <w:r>
+              <w:rPr>
+                <w:rFonts w:ascii="Arial" w:hAnsi="Arial" w:cs="Arial"/>
+                <w:sz w:val="28"/>
+                <w:szCs w:val="28"/>
+                <w:lang w:val="en-US"/>
+              </w:rPr>
+              <w:t>git reset “código de commit” --hard</w:t>
+            </w:r>
+          </w:p>
+        </w:tc>
+        <w:tc>
+          <w:tcPr>
+            <w:tcW w:w="4414" w:type="dxa"/>
+          </w:tcPr>
+          <w:p>
+            <w:pPr>
+              <w:jc w:val="both"/>
+              <w:rPr>
+                <w:rFonts w:ascii="Arial" w:hAnsi="Arial" w:cs="Arial"/>
+                <w:sz w:val="28"/>
+                <w:szCs w:val="28"/>
+                <w:lang w:val="en-US"/>
+              </w:rPr>
+            </w:pPr>
+            <w:r>
+              <w:rPr>
+                <w:rFonts w:ascii="Arial" w:hAnsi="Arial" w:cs="Arial"/>
+                <w:sz w:val="28"/>
+                <w:szCs w:val="28"/>
+              </w:rPr>
+              <w:t>Vuelve l</w:t>
+            </w:r>
+            <w:r>
+              <w:rPr>
+                <w:rFonts w:ascii="Arial" w:hAnsi="Arial" w:cs="Arial"/>
+                <w:sz w:val="28"/>
+                <w:szCs w:val="28"/>
+              </w:rPr>
+              <w:t xml:space="preserve">os archivos del área de trabajo a una versión anterior, la correspondiente en repositorio local bajo el código del “commit” indicado. Los datos dispuestos en la </w:t>
+            </w:r>
+            <w:r>
+              <w:rPr>
+                <w:rFonts w:ascii="Arial" w:hAnsi="Arial" w:cs="Arial"/>
+                <w:sz w:val="28"/>
+                <w:szCs w:val="28"/>
+              </w:rPr>
+              <w:t>“</w:t>
+            </w:r>
+            <w:r>
+              <w:rPr>
+                <w:rFonts w:ascii="Arial" w:hAnsi="Arial" w:cs="Arial"/>
+                <w:sz w:val="28"/>
+                <w:szCs w:val="28"/>
+              </w:rPr>
+              <w:t>Staging Area</w:t>
+            </w:r>
+            <w:r>
+              <w:rPr>
+                <w:rFonts w:ascii="Arial" w:hAnsi="Arial" w:cs="Arial"/>
+                <w:sz w:val="28"/>
+                <w:szCs w:val="28"/>
+              </w:rPr>
+              <w:t>”</w:t>
+            </w:r>
+            <w:r>
+              <w:rPr>
+                <w:rFonts w:ascii="Arial" w:hAnsi="Arial" w:cs="Arial"/>
+                <w:sz w:val="28"/>
+                <w:szCs w:val="28"/>
+              </w:rPr>
+              <w:t xml:space="preserve"> se eliminan.</w:t>
+            </w:r>
+          </w:p>
+        </w:tc>
+      </w:tr>
+      <w:tr>
+        <w:tc>
+          <w:tcPr>
+            <w:tcW w:w="4414" w:type="dxa"/>
+          </w:tcPr>
+          <w:p>
+            <w:pPr>
+              <w:jc w:val="both"/>
+              <w:rPr>
+                <w:rFonts w:ascii="Arial" w:hAnsi="Arial" w:cs="Arial"/>
+                <w:sz w:val="28"/>
+                <w:szCs w:val="28"/>
+                <w:lang w:val="en-US"/>
+              </w:rPr>
+            </w:pPr>
+            <w:r>
+              <w:rPr>
+                <w:rFonts w:ascii="Arial" w:hAnsi="Arial" w:cs="Arial"/>
+                <w:sz w:val="28"/>
+                <w:szCs w:val="28"/>
+                <w:lang w:val="en-US"/>
+              </w:rPr>
+              <w:t>git reset “código de commit” --</w:t>
+            </w:r>
+            <w:r>
+              <w:rPr>
+                <w:rFonts w:ascii="Arial" w:hAnsi="Arial" w:cs="Arial"/>
+                <w:sz w:val="28"/>
+                <w:szCs w:val="28"/>
+                <w:lang w:val="en-US"/>
+              </w:rPr>
+              <w:t>soft</w:t>
+            </w:r>
+          </w:p>
+        </w:tc>
+        <w:tc>
+          <w:tcPr>
+            <w:tcW w:w="4414" w:type="dxa"/>
+          </w:tcPr>
+          <w:p>
+            <w:pPr>
+              <w:jc w:val="both"/>
+              <w:rPr>
+                <w:rFonts w:ascii="Arial" w:hAnsi="Arial" w:cs="Arial"/>
+                <w:sz w:val="28"/>
+                <w:szCs w:val="28"/>
+              </w:rPr>
+            </w:pPr>
+            <w:r>
+              <w:rPr>
+                <w:rFonts w:ascii="Arial" w:hAnsi="Arial" w:cs="Arial"/>
+                <w:sz w:val="28"/>
+                <w:szCs w:val="28"/>
+              </w:rPr>
+              <w:t>Elimina el historial de “commit” h</w:t>
+            </w:r>
+            <w:r>
+              <w:rPr>
+                <w:rFonts w:ascii="Arial" w:hAnsi="Arial" w:cs="Arial"/>
+                <w:sz w:val="28"/>
+                <w:szCs w:val="28"/>
+              </w:rPr>
+              <w:t xml:space="preserve">asta el indicado en el comando, pero conserva las versiones del espacio de trabajo y la </w:t>
+            </w:r>
+            <w:r>
+              <w:rPr>
+                <w:rFonts w:ascii="Arial" w:hAnsi="Arial" w:cs="Arial"/>
+                <w:sz w:val="28"/>
+                <w:szCs w:val="28"/>
+              </w:rPr>
+              <w:t>“</w:t>
+            </w:r>
+            <w:r>
+              <w:rPr>
+                <w:rFonts w:ascii="Arial" w:hAnsi="Arial" w:cs="Arial"/>
+                <w:sz w:val="28"/>
+                <w:szCs w:val="28"/>
+              </w:rPr>
+              <w:t>Staging Area</w:t>
+            </w:r>
+            <w:r>
+              <w:rPr>
+                <w:rFonts w:ascii="Arial" w:hAnsi="Arial" w:cs="Arial"/>
+                <w:sz w:val="28"/>
+                <w:szCs w:val="28"/>
+              </w:rPr>
+              <w:t>”</w:t>
             </w:r>
           </w:p>
         </w:tc>
@@ -2301,7 +2733,6 @@
                 <w:sz w:val="28"/>
                 <w:szCs w:val="28"/>
               </w:rPr>
-              <w:lastRenderedPageBreak/>
               <w:t xml:space="preserve">git </w:t>
             </w:r>
             <w:r>
@@ -2416,6 +2847,7 @@
                 <w:szCs w:val="28"/>
                 <w:lang w:val="en-US"/>
               </w:rPr>
+              <w:lastRenderedPageBreak/>
               <w:t>git checkout -b</w:t>
             </w:r>
             <w:r>
@@ -2425,16 +2857,7 @@
                 <w:szCs w:val="28"/>
                 <w:lang w:val="en-US"/>
               </w:rPr>
-              <w:t xml:space="preserve"> </w:t>
-            </w:r>
-            <w:r>
-              <w:rPr>
-                <w:rFonts w:ascii="Arial" w:hAnsi="Arial" w:cs="Arial"/>
-                <w:sz w:val="28"/>
-                <w:szCs w:val="28"/>
-                <w:lang w:val="en-US"/>
-              </w:rPr>
-              <w:t>“nombre rama”</w:t>
+              <w:t xml:space="preserve"> “nombre rama”</w:t>
             </w:r>
           </w:p>
         </w:tc>
@@ -2815,7 +3238,7 @@
                 <w:sz w:val="28"/>
                 <w:szCs w:val="28"/>
               </w:rPr>
-              <w:t xml:space="preserve">” estos quedarán en dichos lugares, independiente de la rama en la que nos encontremos, en incluso una vez eliminada la rama </w:t>
+              <w:t xml:space="preserve">” estos quedarán en dichos lugares, independiente de la rama en la que nos encontremos, en incluso una vez eliminada la rama en donde se crearon, permanecerán allí hasta que sean enviada al repositorio local desde </w:t>
             </w:r>
             <w:r>
               <w:rPr>
@@ -2824,7 +3247,7 @@
                 <w:szCs w:val="28"/>
               </w:rPr>
               <w:lastRenderedPageBreak/>
-              <w:t>en donde se crearon, permanecerán allí hasta que sean enviada al repositorio local desde alguna rama</w:t>
+              <w:t>alguna rama</w:t>
             </w:r>
             <w:r>
               <w:rPr>

</xml_diff>

<commit_message>
Correción de estilo (redacción y ortografía)
</commit_message>
<xml_diff>
--- a/Primera Entrega/Clase 6- Cierre Git y Github/Alumnos/Git_y_Github_Munoz_Alan/Practica obligatoria individual 1.2 Mochila Viajero.docx
+++ b/Primera Entrega/Clase 6- Cierre Git y Github/Alumnos/Git_y_Github_Munoz_Alan/Practica obligatoria individual 1.2 Mochila Viajero.docx
@@ -442,7 +442,23 @@
                 <w:sz w:val="28"/>
                 <w:szCs w:val="28"/>
               </w:rPr>
-              <w:t>Clona un repositorio almacenado en algún sistema</w:t>
+              <w:t>Clona</w:t>
+            </w:r>
+            <w:r>
+              <w:rPr>
+                <w:rFonts w:ascii="Arial" w:hAnsi="Arial" w:cs="Arial"/>
+                <w:sz w:val="28"/>
+                <w:szCs w:val="28"/>
+              </w:rPr>
+              <w:t>, en local,</w:t>
+            </w:r>
+            <w:r>
+              <w:rPr>
+                <w:rFonts w:ascii="Arial" w:hAnsi="Arial" w:cs="Arial"/>
+                <w:sz w:val="28"/>
+                <w:szCs w:val="28"/>
+              </w:rPr>
+              <w:t xml:space="preserve"> un repositorio almacenado en algún sistema</w:t>
             </w:r>
             <w:r>
               <w:rPr>
@@ -666,6 +682,14 @@
                 <w:sz w:val="28"/>
                 <w:szCs w:val="28"/>
               </w:rPr>
+              <w:t>s</w:t>
+            </w:r>
+            <w:r>
+              <w:rPr>
+                <w:rFonts w:ascii="Arial" w:hAnsi="Arial" w:cs="Arial"/>
+                <w:sz w:val="28"/>
+                <w:szCs w:val="28"/>
+              </w:rPr>
               <w:t>.</w:t>
             </w:r>
           </w:p>
@@ -738,7 +762,23 @@
                 <w:sz w:val="28"/>
                 <w:szCs w:val="28"/>
               </w:rPr>
-              <w:t>con los datos de la cuenta utilizada en dichos servicio.</w:t>
+              <w:t>con los datos de la cuenta utilizada en dichos servicio</w:t>
+            </w:r>
+            <w:r>
+              <w:rPr>
+                <w:rFonts w:ascii="Arial" w:hAnsi="Arial" w:cs="Arial"/>
+                <w:sz w:val="28"/>
+                <w:szCs w:val="28"/>
+              </w:rPr>
+              <w:t>s</w:t>
+            </w:r>
+            <w:r>
+              <w:rPr>
+                <w:rFonts w:ascii="Arial" w:hAnsi="Arial" w:cs="Arial"/>
+                <w:sz w:val="28"/>
+                <w:szCs w:val="28"/>
+              </w:rPr>
+              <w:t>.</w:t>
             </w:r>
           </w:p>
         </w:tc>
@@ -802,7 +842,7 @@
                 <w:sz w:val="28"/>
                 <w:szCs w:val="28"/>
               </w:rPr>
-              <w:t xml:space="preserve">Configura el nombre de usuario para el desarrollo de todos los proyectos creados en la computadoras y vinculados Git, se utiliza para identificar quién crea, modifica, elimina elementos del repositorio, así como la vinculación a la nube de estos. Para trabajar en la nube procure </w:t>
+              <w:t xml:space="preserve">Configura el nombre de usuario para el desarrollo de todos los proyectos creados en la computadoras y vinculados Git, se utiliza para identificar quién crea, modifica, elimina elementos del repositorio, así como la vinculación a la nube de estos. </w:t>
             </w:r>
             <w:r>
               <w:rPr>
@@ -811,15 +851,31 @@
                 <w:szCs w:val="28"/>
               </w:rPr>
               <w:lastRenderedPageBreak/>
-              <w:t xml:space="preserve">coincidir </w:t>
-            </w:r>
-            <w:r>
-              <w:rPr>
-                <w:rFonts w:ascii="Arial" w:hAnsi="Arial" w:cs="Arial"/>
-                <w:sz w:val="28"/>
-                <w:szCs w:val="28"/>
-              </w:rPr>
-              <w:t>con los datos de la cuenta utilizada en dichos servicio.</w:t>
+              <w:t xml:space="preserve">Para trabajar en la nube procure coincidir </w:t>
+            </w:r>
+            <w:r>
+              <w:rPr>
+                <w:rFonts w:ascii="Arial" w:hAnsi="Arial" w:cs="Arial"/>
+                <w:sz w:val="28"/>
+                <w:szCs w:val="28"/>
+              </w:rPr>
+              <w:t>con los datos de la cuenta utilizada en dichos servicio</w:t>
+            </w:r>
+            <w:r>
+              <w:rPr>
+                <w:rFonts w:ascii="Arial" w:hAnsi="Arial" w:cs="Arial"/>
+                <w:sz w:val="28"/>
+                <w:szCs w:val="28"/>
+              </w:rPr>
+              <w:t>s</w:t>
+            </w:r>
+            <w:r>
+              <w:rPr>
+                <w:rFonts w:ascii="Arial" w:hAnsi="Arial" w:cs="Arial"/>
+                <w:sz w:val="28"/>
+                <w:szCs w:val="28"/>
+              </w:rPr>
+              <w:t>.</w:t>
             </w:r>
           </w:p>
         </w:tc>
@@ -892,7 +948,23 @@
                 <w:sz w:val="28"/>
                 <w:szCs w:val="28"/>
               </w:rPr>
-              <w:t>con los datos de la cuenta utilizada en dichos servicio.</w:t>
+              <w:t>con los datos de la cuenta utilizada en dichos servicio</w:t>
+            </w:r>
+            <w:r>
+              <w:rPr>
+                <w:rFonts w:ascii="Arial" w:hAnsi="Arial" w:cs="Arial"/>
+                <w:sz w:val="28"/>
+                <w:szCs w:val="28"/>
+              </w:rPr>
+              <w:t>s</w:t>
+            </w:r>
+            <w:r>
+              <w:rPr>
+                <w:rFonts w:ascii="Arial" w:hAnsi="Arial" w:cs="Arial"/>
+                <w:sz w:val="28"/>
+                <w:szCs w:val="28"/>
+              </w:rPr>
+              <w:t>.</w:t>
             </w:r>
           </w:p>
         </w:tc>
@@ -988,7 +1060,23 @@
                 <w:sz w:val="28"/>
                 <w:szCs w:val="28"/>
               </w:rPr>
-              <w:t>” (memoria ram) y los deja a la espera para ser subidos al repositorio local. Siempre y cuando no se encuentre trakeado.</w:t>
+              <w:t xml:space="preserve">” (memoria </w:t>
+            </w:r>
+            <w:r>
+              <w:rPr>
+                <w:rFonts w:ascii="Arial" w:hAnsi="Arial" w:cs="Arial"/>
+                <w:sz w:val="28"/>
+                <w:szCs w:val="28"/>
+              </w:rPr>
+              <w:t>r</w:t>
+            </w:r>
+            <w:r>
+              <w:rPr>
+                <w:rFonts w:ascii="Arial" w:hAnsi="Arial" w:cs="Arial"/>
+                <w:sz w:val="28"/>
+                <w:szCs w:val="28"/>
+              </w:rPr>
+              <w:t>am) y los deja a la espera para ser subidos al repositorio local. Siempre y cuando no se encuentre trakeado.</w:t>
             </w:r>
           </w:p>
         </w:tc>
@@ -1180,7 +1268,23 @@
                 <w:sz w:val="28"/>
                 <w:szCs w:val="28"/>
               </w:rPr>
-              <w:t xml:space="preserve"> Si se elimina del repositorio loca, queda sin seguimiento, y si se realiza un “add nombre del archivo” pasa directamente al repositorio local, saltándose la “</w:t>
+              <w:t xml:space="preserve"> Si se elimina del repositorio loca</w:t>
+            </w:r>
+            <w:r>
+              <w:rPr>
+                <w:rFonts w:ascii="Arial" w:hAnsi="Arial" w:cs="Arial"/>
+                <w:sz w:val="28"/>
+                <w:szCs w:val="28"/>
+              </w:rPr>
+              <w:t>l</w:t>
+            </w:r>
+            <w:r>
+              <w:rPr>
+                <w:rFonts w:ascii="Arial" w:hAnsi="Arial" w:cs="Arial"/>
+                <w:sz w:val="28"/>
+                <w:szCs w:val="28"/>
+              </w:rPr>
+              <w:t>, queda sin seguimiento, y si se realiza un “add nombre del archivo” pasa directamente al repositorio local, saltándose la “</w:t>
             </w:r>
             <w:r>
               <w:rPr>
@@ -1221,6 +1325,7 @@
                 <w:sz w:val="28"/>
                 <w:szCs w:val="28"/>
               </w:rPr>
+              <w:lastRenderedPageBreak/>
               <w:t xml:space="preserve">git restore </w:t>
             </w:r>
             <w:r>
@@ -1325,7 +1430,6 @@
                 <w:sz w:val="28"/>
                 <w:szCs w:val="28"/>
               </w:rPr>
-              <w:lastRenderedPageBreak/>
               <w:t xml:space="preserve">git restore </w:t>
             </w:r>
             <w:r>
@@ -1691,7 +1795,16 @@
                 <w:sz w:val="28"/>
                 <w:szCs w:val="28"/>
               </w:rPr>
-              <w:t xml:space="preserve">”, si dentro de esta área no se encuentran versiones modificadas del archivo, la comparará con la </w:t>
+              <w:t xml:space="preserve">”, si dentro de esta área no se encuentran versiones modificadas del archivo, la </w:t>
+            </w:r>
+            <w:r>
+              <w:rPr>
+                <w:rFonts w:ascii="Arial" w:hAnsi="Arial" w:cs="Arial"/>
+                <w:sz w:val="28"/>
+                <w:szCs w:val="28"/>
+              </w:rPr>
+              <w:lastRenderedPageBreak/>
+              <w:t xml:space="preserve">comparará con la </w:t>
             </w:r>
             <w:r>
               <w:rPr>
@@ -1821,7 +1934,39 @@
                 <w:sz w:val="28"/>
                 <w:szCs w:val="28"/>
               </w:rPr>
-              <w:t xml:space="preserve"> versiones presentes en el repositorio local de cada archivo.</w:t>
+              <w:t xml:space="preserve"> versiones presentes </w:t>
+            </w:r>
+            <w:r>
+              <w:rPr>
+                <w:rFonts w:ascii="Arial" w:hAnsi="Arial" w:cs="Arial"/>
+                <w:sz w:val="28"/>
+                <w:szCs w:val="28"/>
+              </w:rPr>
+              <w:t>de cada archivo</w:t>
+            </w:r>
+            <w:r>
+              <w:rPr>
+                <w:rFonts w:ascii="Arial" w:hAnsi="Arial" w:cs="Arial"/>
+                <w:sz w:val="28"/>
+                <w:szCs w:val="28"/>
+              </w:rPr>
+              <w:t xml:space="preserve"> </w:t>
+            </w:r>
+            <w:r>
+              <w:rPr>
+                <w:rFonts w:ascii="Arial" w:hAnsi="Arial" w:cs="Arial"/>
+                <w:sz w:val="28"/>
+                <w:szCs w:val="28"/>
+              </w:rPr>
+              <w:t>en el repositorio local</w:t>
+            </w:r>
+            <w:r>
+              <w:rPr>
+                <w:rFonts w:ascii="Arial" w:hAnsi="Arial" w:cs="Arial"/>
+                <w:sz w:val="28"/>
+                <w:szCs w:val="28"/>
+              </w:rPr>
+              <w:t>.</w:t>
             </w:r>
           </w:p>
           <w:p>
@@ -1975,7 +2120,31 @@
                 <w:sz w:val="28"/>
                 <w:szCs w:val="28"/>
               </w:rPr>
-              <w:t xml:space="preserve"> del commit</w:t>
+              <w:t xml:space="preserve"> del </w:t>
+            </w:r>
+            <w:r>
+              <w:rPr>
+                <w:rFonts w:ascii="Arial" w:hAnsi="Arial" w:cs="Arial"/>
+                <w:sz w:val="28"/>
+                <w:szCs w:val="28"/>
+              </w:rPr>
+              <w:t>“c</w:t>
+            </w:r>
+            <w:r>
+              <w:rPr>
+                <w:rFonts w:ascii="Arial" w:hAnsi="Arial" w:cs="Arial"/>
+                <w:sz w:val="28"/>
+                <w:szCs w:val="28"/>
+              </w:rPr>
+              <w:t>ommit</w:t>
+            </w:r>
+            <w:r>
+              <w:rPr>
+                <w:rFonts w:ascii="Arial" w:hAnsi="Arial" w:cs="Arial"/>
+                <w:sz w:val="28"/>
+                <w:szCs w:val="28"/>
+              </w:rPr>
+              <w:t>”</w:t>
             </w:r>
             <w:r>
               <w:rPr>
@@ -2031,7 +2200,23 @@
                 <w:sz w:val="28"/>
                 <w:szCs w:val="28"/>
               </w:rPr>
-              <w:t>Muestra los cambios realizados a los archivos en el último “commit” enviado. Si hubieron archivos que no sufrieron modificaciones previo al envío del “commit” no se mostrará información de dicho archivo.</w:t>
+              <w:t xml:space="preserve">Muestra los cambios realizados a los archivos en el último “commit” enviado. Si </w:t>
+            </w:r>
+            <w:r>
+              <w:rPr>
+                <w:rFonts w:ascii="Arial" w:hAnsi="Arial" w:cs="Arial"/>
+                <w:sz w:val="28"/>
+                <w:szCs w:val="28"/>
+              </w:rPr>
+              <w:t>hubo</w:t>
+            </w:r>
+            <w:r>
+              <w:rPr>
+                <w:rFonts w:ascii="Arial" w:hAnsi="Arial" w:cs="Arial"/>
+                <w:sz w:val="28"/>
+                <w:szCs w:val="28"/>
+              </w:rPr>
+              <w:t xml:space="preserve"> archivos que no sufrieron modificaciones previo al envío del “commit” no se mostrará información de dicho archivo.</w:t>
             </w:r>
           </w:p>
         </w:tc>
@@ -2056,54 +2241,30 @@
                 <w:sz w:val="28"/>
                 <w:szCs w:val="28"/>
               </w:rPr>
-              <w:t>git show</w:t>
-            </w:r>
-            <w:r>
-              <w:rPr>
-                <w:rFonts w:ascii="Arial" w:hAnsi="Arial" w:cs="Arial"/>
-                <w:sz w:val="28"/>
-                <w:szCs w:val="28"/>
-              </w:rPr>
-              <w:t xml:space="preserve"> “Nombre del archivo”</w:t>
-            </w:r>
-          </w:p>
-        </w:tc>
-        <w:tc>
-          <w:tcPr>
-            <w:tcW w:w="4414" w:type="dxa"/>
-          </w:tcPr>
-          <w:p>
-            <w:pPr>
-              <w:jc w:val="both"/>
-              <w:rPr>
-                <w:rFonts w:ascii="Arial" w:hAnsi="Arial" w:cs="Arial"/>
-                <w:sz w:val="28"/>
-                <w:szCs w:val="28"/>
-              </w:rPr>
-            </w:pPr>
-            <w:r>
-              <w:rPr>
-                <w:rFonts w:ascii="Arial" w:hAnsi="Arial" w:cs="Arial"/>
-                <w:sz w:val="28"/>
-                <w:szCs w:val="28"/>
-              </w:rPr>
-              <w:t xml:space="preserve">Muestra los cambios realizados a </w:t>
-            </w:r>
-            <w:r>
-              <w:rPr>
-                <w:rFonts w:ascii="Arial" w:hAnsi="Arial" w:cs="Arial"/>
-                <w:sz w:val="28"/>
-                <w:szCs w:val="28"/>
-              </w:rPr>
-              <w:t xml:space="preserve">un archivo concreto </w:t>
-            </w:r>
-            <w:r>
-              <w:rPr>
-                <w:rFonts w:ascii="Arial" w:hAnsi="Arial" w:cs="Arial"/>
-                <w:sz w:val="28"/>
-                <w:szCs w:val="28"/>
-              </w:rPr>
-              <w:t>en el último “commit” enviado.</w:t>
+              <w:t>git show “Nombre del archivo”</w:t>
+            </w:r>
+          </w:p>
+        </w:tc>
+        <w:tc>
+          <w:tcPr>
+            <w:tcW w:w="4414" w:type="dxa"/>
+          </w:tcPr>
+          <w:p>
+            <w:pPr>
+              <w:jc w:val="both"/>
+              <w:rPr>
+                <w:rFonts w:ascii="Arial" w:hAnsi="Arial" w:cs="Arial"/>
+                <w:sz w:val="28"/>
+                <w:szCs w:val="28"/>
+              </w:rPr>
+            </w:pPr>
+            <w:r>
+              <w:rPr>
+                <w:rFonts w:ascii="Arial" w:hAnsi="Arial" w:cs="Arial"/>
+                <w:sz w:val="28"/>
+                <w:szCs w:val="28"/>
+              </w:rPr>
+              <w:t>Muestra los cambios realizados a un archivo concreto en el último “commit” enviado.</w:t>
             </w:r>
           </w:p>
         </w:tc>
@@ -2306,6 +2467,14 @@
               </w:rPr>
               <w:t>. Para volver a la versión actual del espacio de trabajo, ejecutar el comando “git checkout nombre de la rama”</w:t>
             </w:r>
+            <w:r>
+              <w:rPr>
+                <w:rFonts w:ascii="Arial" w:hAnsi="Arial" w:cs="Arial"/>
+                <w:sz w:val="28"/>
+                <w:szCs w:val="28"/>
+              </w:rPr>
+              <w:t>.</w:t>
+            </w:r>
           </w:p>
         </w:tc>
       </w:tr>
@@ -2330,62 +2499,38 @@
                 <w:szCs w:val="28"/>
               </w:rPr>
               <w:lastRenderedPageBreak/>
-              <w:t>git checkout “código del commit”</w:t>
-            </w:r>
-            <w:r>
-              <w:rPr>
-                <w:rFonts w:ascii="Arial" w:hAnsi="Arial" w:cs="Arial"/>
-                <w:sz w:val="28"/>
-                <w:szCs w:val="28"/>
-              </w:rPr>
-              <w:t xml:space="preserve"> “nombre del archivo”</w:t>
-            </w:r>
-          </w:p>
-        </w:tc>
-        <w:tc>
-          <w:tcPr>
-            <w:tcW w:w="4414" w:type="dxa"/>
-          </w:tcPr>
-          <w:p>
-            <w:pPr>
-              <w:jc w:val="both"/>
-              <w:rPr>
-                <w:rFonts w:ascii="Arial" w:hAnsi="Arial" w:cs="Arial"/>
-                <w:sz w:val="28"/>
-                <w:szCs w:val="28"/>
-              </w:rPr>
-            </w:pPr>
-            <w:r>
-              <w:rPr>
-                <w:rFonts w:ascii="Arial" w:hAnsi="Arial" w:cs="Arial"/>
-                <w:sz w:val="28"/>
-                <w:szCs w:val="28"/>
-              </w:rPr>
-              <w:t xml:space="preserve">Permite ver y trabajar en el espacio de trabajo la versión anterior de un archivo específico correspondiente a ese “commit” en particular, se debe procurar no hacer “commit” ya que se guardará dicha versión en el head. </w:t>
-            </w:r>
-            <w:r>
-              <w:rPr>
-                <w:rFonts w:ascii="Arial" w:hAnsi="Arial" w:cs="Arial"/>
-                <w:sz w:val="28"/>
-                <w:szCs w:val="28"/>
-              </w:rPr>
-              <w:t>Para volver a la versión actual del espacio de trabajo, ejecutar el comando “git checkout nombre de la rama</w:t>
-            </w:r>
-            <w:r>
-              <w:rPr>
-                <w:rFonts w:ascii="Arial" w:hAnsi="Arial" w:cs="Arial"/>
-                <w:sz w:val="28"/>
-                <w:szCs w:val="28"/>
-              </w:rPr>
-              <w:t xml:space="preserve"> nombre del archivo</w:t>
-            </w:r>
-            <w:r>
-              <w:rPr>
-                <w:rFonts w:ascii="Arial" w:hAnsi="Arial" w:cs="Arial"/>
-                <w:sz w:val="28"/>
-                <w:szCs w:val="28"/>
-              </w:rPr>
-              <w:t>”</w:t>
+              <w:t>git checkout “código del commit” “nombre del archivo”</w:t>
+            </w:r>
+          </w:p>
+        </w:tc>
+        <w:tc>
+          <w:tcPr>
+            <w:tcW w:w="4414" w:type="dxa"/>
+          </w:tcPr>
+          <w:p>
+            <w:pPr>
+              <w:jc w:val="both"/>
+              <w:rPr>
+                <w:rFonts w:ascii="Arial" w:hAnsi="Arial" w:cs="Arial"/>
+                <w:sz w:val="28"/>
+                <w:szCs w:val="28"/>
+              </w:rPr>
+            </w:pPr>
+            <w:r>
+              <w:rPr>
+                <w:rFonts w:ascii="Arial" w:hAnsi="Arial" w:cs="Arial"/>
+                <w:sz w:val="28"/>
+                <w:szCs w:val="28"/>
+              </w:rPr>
+              <w:t>Permite ver y trabajar en el espacio de trabajo la versión anterior de un archivo específico correspondiente a ese “commit” en particular, se debe procurar no hacer “commit” ya que se guardará dicha versión en el head. Para volver a la versión actual del espacio de trabajo, ejecutar el comando “git checkout nombre de la rama nombre del archivo”</w:t>
+            </w:r>
+            <w:r>
+              <w:rPr>
+                <w:rFonts w:ascii="Arial" w:hAnsi="Arial" w:cs="Arial"/>
+                <w:sz w:val="28"/>
+                <w:szCs w:val="28"/>
+              </w:rPr>
+              <w:t>.</w:t>
             </w:r>
           </w:p>
         </w:tc>
@@ -2444,15 +2589,7 @@
                 <w:sz w:val="28"/>
                 <w:szCs w:val="28"/>
               </w:rPr>
-              <w:t xml:space="preserve">os archivos del área de trabajo a una versión anterior, la correspondiente en repositorio local bajo el código del “commit” indicado. Los datos dispuestos en la </w:t>
-            </w:r>
-            <w:r>
-              <w:rPr>
-                <w:rFonts w:ascii="Arial" w:hAnsi="Arial" w:cs="Arial"/>
-                <w:sz w:val="28"/>
-                <w:szCs w:val="28"/>
-              </w:rPr>
-              <w:t>“</w:t>
+              <w:t>os archivos del área de trabajo a una versión anterior, la correspondiente en repositorio local bajo el código del “commit” indicado. Los datos dispuestos en la “</w:t>
             </w:r>
             <w:r>
               <w:rPr>
@@ -2468,15 +2605,7 @@
                 <w:sz w:val="28"/>
                 <w:szCs w:val="28"/>
               </w:rPr>
-              <w:t>”</w:t>
-            </w:r>
-            <w:r>
-              <w:rPr>
-                <w:rFonts w:ascii="Arial" w:hAnsi="Arial" w:cs="Arial"/>
-                <w:sz w:val="28"/>
-                <w:szCs w:val="28"/>
-              </w:rPr>
-              <w:t xml:space="preserve"> se eliminan.</w:t>
+              <w:t>” se eliminan.</w:t>
             </w:r>
           </w:p>
         </w:tc>
@@ -2535,23 +2664,47 @@
                 <w:sz w:val="28"/>
                 <w:szCs w:val="28"/>
               </w:rPr>
-              <w:t>Elimina el historial de “commit” h</w:t>
-            </w:r>
-            <w:r>
-              <w:rPr>
-                <w:rFonts w:ascii="Arial" w:hAnsi="Arial" w:cs="Arial"/>
-                <w:sz w:val="28"/>
-                <w:szCs w:val="28"/>
-              </w:rPr>
-              <w:t xml:space="preserve">asta el indicado en el comando, pero conserva las versiones del espacio de trabajo y la </w:t>
-            </w:r>
-            <w:r>
-              <w:rPr>
-                <w:rFonts w:ascii="Arial" w:hAnsi="Arial" w:cs="Arial"/>
-                <w:sz w:val="28"/>
-                <w:szCs w:val="28"/>
-              </w:rPr>
-              <w:t>“</w:t>
+              <w:t>Elimina el historial de “commit”</w:t>
+            </w:r>
+            <w:r>
+              <w:rPr>
+                <w:rFonts w:ascii="Arial" w:hAnsi="Arial" w:cs="Arial"/>
+                <w:sz w:val="28"/>
+                <w:szCs w:val="28"/>
+              </w:rPr>
+              <w:t xml:space="preserve"> y versiones de los archivos</w:t>
+            </w:r>
+            <w:r>
+              <w:rPr>
+                <w:rFonts w:ascii="Arial" w:hAnsi="Arial" w:cs="Arial"/>
+                <w:sz w:val="28"/>
+                <w:szCs w:val="28"/>
+              </w:rPr>
+              <w:t xml:space="preserve"> h</w:t>
+            </w:r>
+            <w:r>
+              <w:rPr>
+                <w:rFonts w:ascii="Arial" w:hAnsi="Arial" w:cs="Arial"/>
+                <w:sz w:val="28"/>
+                <w:szCs w:val="28"/>
+              </w:rPr>
+              <w:t>asta el indicado en el comando</w:t>
+            </w:r>
+            <w:r>
+              <w:rPr>
+                <w:rFonts w:ascii="Arial" w:hAnsi="Arial" w:cs="Arial"/>
+                <w:sz w:val="28"/>
+                <w:szCs w:val="28"/>
+              </w:rPr>
+              <w:t>, dentro del repositorio local</w:t>
+            </w:r>
+            <w:r>
+              <w:rPr>
+                <w:rFonts w:ascii="Arial" w:hAnsi="Arial" w:cs="Arial"/>
+                <w:sz w:val="28"/>
+                <w:szCs w:val="28"/>
+              </w:rPr>
+              <w:t>, pero conserva las versiones del espacio de trabajo y la “</w:t>
             </w:r>
             <w:r>
               <w:rPr>
@@ -2568,6 +2721,14 @@
                 <w:szCs w:val="28"/>
               </w:rPr>
               <w:t>”</w:t>
+            </w:r>
+            <w:r>
+              <w:rPr>
+                <w:rFonts w:ascii="Arial" w:hAnsi="Arial" w:cs="Arial"/>
+                <w:sz w:val="28"/>
+                <w:szCs w:val="28"/>
+              </w:rPr>
+              <w:t>.</w:t>
             </w:r>
           </w:p>
         </w:tc>
@@ -2733,6 +2894,7 @@
                 <w:sz w:val="28"/>
                 <w:szCs w:val="28"/>
               </w:rPr>
+              <w:lastRenderedPageBreak/>
               <w:t xml:space="preserve">git </w:t>
             </w:r>
             <w:r>
@@ -2822,6 +2984,14 @@
               </w:rPr>
               <w:t>Cambia de rama</w:t>
             </w:r>
+            <w:r>
+              <w:rPr>
+                <w:rFonts w:ascii="Arial" w:hAnsi="Arial" w:cs="Arial"/>
+                <w:sz w:val="28"/>
+                <w:szCs w:val="28"/>
+              </w:rPr>
+              <w:t>.</w:t>
+            </w:r>
           </w:p>
         </w:tc>
       </w:tr>
@@ -2847,7 +3017,6 @@
                 <w:szCs w:val="28"/>
                 <w:lang w:val="en-US"/>
               </w:rPr>
-              <w:lastRenderedPageBreak/>
               <w:t>git checkout -b</w:t>
             </w:r>
             <w:r>
@@ -2991,23 +3160,7 @@
                 <w:sz w:val="28"/>
                 <w:szCs w:val="28"/>
               </w:rPr>
-              <w:t>” estos quedarán en dichos lugares, independiente de la rama</w:t>
-            </w:r>
-            <w:r>
-              <w:rPr>
-                <w:rFonts w:ascii="Arial" w:hAnsi="Arial" w:cs="Arial"/>
-                <w:sz w:val="28"/>
-                <w:szCs w:val="28"/>
-              </w:rPr>
-              <w:t>s</w:t>
-            </w:r>
-            <w:r>
-              <w:rPr>
-                <w:rFonts w:ascii="Arial" w:hAnsi="Arial" w:cs="Arial"/>
-                <w:sz w:val="28"/>
-                <w:szCs w:val="28"/>
-              </w:rPr>
-              <w:t xml:space="preserve"> en la que nos encontremos,</w:t>
+              <w:t>” estos quedarán en dichos lugares, independiente de la rama en la que nos encontremos,</w:t>
             </w:r>
             <w:r>
               <w:rPr>
@@ -3238,7 +3391,7 @@
                 <w:sz w:val="28"/>
                 <w:szCs w:val="28"/>
               </w:rPr>
-              <w:t xml:space="preserve">” estos quedarán en dichos lugares, independiente de la rama en la que nos encontremos, en incluso una vez eliminada la rama en donde se crearon, permanecerán allí hasta que sean enviada al repositorio local desde </w:t>
+              <w:t xml:space="preserve">” estos quedarán en dichos lugares, independiente de la rama en la que nos encontremos, en incluso una vez eliminada la rama </w:t>
             </w:r>
             <w:r>
               <w:rPr>
@@ -3247,7 +3400,7 @@
                 <w:szCs w:val="28"/>
               </w:rPr>
               <w:lastRenderedPageBreak/>
-              <w:t>alguna rama</w:t>
+              <w:t>en donde se crearon, permanecerán allí hasta que sean enviada al repositorio local desde alguna rama</w:t>
             </w:r>
             <w:r>
               <w:rPr>
@@ -3462,7 +3615,23 @@
                 <w:sz w:val="28"/>
                 <w:szCs w:val="28"/>
               </w:rPr>
-              <w:t xml:space="preserve">nuestro repositorio loca </w:t>
+              <w:t>nuestro repositorio loca</w:t>
+            </w:r>
+            <w:r>
+              <w:rPr>
+                <w:rFonts w:ascii="Arial" w:hAnsi="Arial" w:cs="Arial"/>
+                <w:sz w:val="28"/>
+                <w:szCs w:val="28"/>
+              </w:rPr>
+              <w:t>l</w:t>
+            </w:r>
+            <w:r>
+              <w:rPr>
+                <w:rFonts w:ascii="Arial" w:hAnsi="Arial" w:cs="Arial"/>
+                <w:sz w:val="28"/>
+                <w:szCs w:val="28"/>
+              </w:rPr>
+              <w:t xml:space="preserve"> </w:t>
             </w:r>
             <w:r>
               <w:rPr>
@@ -3538,6 +3707,14 @@
                 <w:szCs w:val="28"/>
               </w:rPr>
               <w:t>Envía los archivos a un repositorio remoto, y a la rama indicada. Es muy probable que pida credenciales para realizar la acción</w:t>
+            </w:r>
+            <w:r>
+              <w:rPr>
+                <w:rFonts w:ascii="Arial" w:hAnsi="Arial" w:cs="Arial"/>
+                <w:sz w:val="28"/>
+                <w:szCs w:val="28"/>
+              </w:rPr>
+              <w:t>.</w:t>
             </w:r>
           </w:p>
         </w:tc>

</xml_diff>